<commit_message>
Final version of Lab 2 and Vue task
Final delivery for Lab 2 and vue homework
</commit_message>
<xml_diff>
--- a/Tarea2/InvestigaciónTarea#2.docx
+++ b/Tarea2/InvestigaciónTarea#2.docx
@@ -1,32 +1,16 @@
 
 <file path=word/document.xml><?xml version="1.0" encoding="utf-8"?>
-<w:document xmlns:wpc="http://schemas.microsoft.com/office/word/2010/wordprocessingCanvas" xmlns:mc="http://schemas.openxmlformats.org/markup-compatibility/2006" xmlns:o="urn:schemas-microsoft-com:office:office" xmlns:r="http://schemas.openxmlformats.org/officeDocument/2006/relationships" xmlns:m="http://schemas.openxmlformats.org/officeDocument/2006/math" xmlns:v="urn:schemas-microsoft-com:vml" xmlns:wp14="http://schemas.microsoft.com/office/word/2010/wordprocessingDrawing" xmlns:wp="http://schemas.openxmlformats.org/drawingml/2006/wordprocessingDrawing" xmlns:w10="urn:schemas-microsoft-com:office:word" xmlns:w="http://schemas.openxmlformats.org/wordprocessingml/2006/main" xmlns:w14="http://schemas.microsoft.com/office/word/2010/wordml" xmlns:w15="http://schemas.microsoft.com/office/word/2012/wordml" xmlns:wpg="http://schemas.microsoft.com/office/word/2010/wordprocessingGroup" xmlns:wpi="http://schemas.microsoft.com/office/word/2010/wordprocessingInk" xmlns:wne="http://schemas.microsoft.com/office/word/2006/wordml" xmlns:wps="http://schemas.microsoft.com/office/word/2010/wordprocessingShape" mc:Ignorable="w14 w15 wp14">
+<w:document xmlns:wpc="http://schemas.microsoft.com/office/word/2010/wordprocessingCanvas" xmlns:cx="http://schemas.microsoft.com/office/drawing/2014/chartex" xmlns:cx1="http://schemas.microsoft.com/office/drawing/2015/9/8/chartex" xmlns:cx2="http://schemas.microsoft.com/office/drawing/2015/10/21/chartex" xmlns:cx3="http://schemas.microsoft.com/office/drawing/2016/5/9/chartex" xmlns:cx4="http://schemas.microsoft.com/office/drawing/2016/5/10/chartex" xmlns:cx5="http://schemas.microsoft.com/office/drawing/2016/5/11/chartex" xmlns:cx6="http://schemas.microsoft.com/office/drawing/2016/5/12/chartex" xmlns:cx7="http://schemas.microsoft.com/office/drawing/2016/5/13/chartex" xmlns:cx8="http://schemas.microsoft.com/office/drawing/2016/5/14/chartex" xmlns:mc="http://schemas.openxmlformats.org/markup-compatibility/2006" xmlns:aink="http://schemas.microsoft.com/office/drawing/2016/ink" xmlns:am3d="http://schemas.microsoft.com/office/drawing/2017/model3d" xmlns:o="urn:schemas-microsoft-com:office:office" xmlns:r="http://schemas.openxmlformats.org/officeDocument/2006/relationships" xmlns:m="http://schemas.openxmlformats.org/officeDocument/2006/math" xmlns:v="urn:schemas-microsoft-com:vml" xmlns:wp14="http://schemas.microsoft.com/office/word/2010/wordprocessingDrawing" xmlns:wp="http://schemas.openxmlformats.org/drawingml/2006/wordprocessingDrawing" xmlns:w10="urn:schemas-microsoft-com:office:word" xmlns:w="http://schemas.openxmlformats.org/wordprocessingml/2006/main" xmlns:w14="http://schemas.microsoft.com/office/word/2010/wordml" xmlns:w15="http://schemas.microsoft.com/office/word/2012/wordml" xmlns:w16cid="http://schemas.microsoft.com/office/word/2016/wordml/cid" xmlns:w16se="http://schemas.microsoft.com/office/word/2015/wordml/symex" xmlns:wpg="http://schemas.microsoft.com/office/word/2010/wordprocessingGroup" xmlns:wpi="http://schemas.microsoft.com/office/word/2010/wordprocessingInk" xmlns:wne="http://schemas.microsoft.com/office/word/2006/wordml" xmlns:wps="http://schemas.microsoft.com/office/word/2010/wordprocessingShape" mc:Ignorable="w14 w15 w16se w16cid wp14">
   <w:body>
     <w:p>
-      <w:r>
-        <w:fldChar w:fldCharType="begin"/>
-      </w:r>
-      <w:r>
-        <w:instrText xml:space="preserve"> HYPERLINK "</w:instrText>
-      </w:r>
-      <w:r>
-        <w:instrText>https://www.pelisplay.tv/</w:instrText>
-      </w:r>
-      <w:r>
-        <w:instrText xml:space="preserve">" </w:instrText>
-      </w:r>
-      <w:r>
-        <w:fldChar w:fldCharType="separate"/>
-      </w:r>
-      <w:r>
-        <w:rPr>
-          <w:rStyle w:val="Hipervnculo"/>
-        </w:rPr>
-        <w:t>https://www.pelisplay.tv/</w:t>
-      </w:r>
-      <w:r>
-        <w:fldChar w:fldCharType="end"/>
-      </w:r>
+      <w:hyperlink r:id="rId7" w:history="1">
+        <w:r>
+          <w:rPr>
+            <w:rStyle w:val="Hyperlink"/>
+          </w:rPr>
+          <w:t>https://www.pelisplay.tv/</w:t>
+        </w:r>
+      </w:hyperlink>
     </w:p>
     <w:p>
       <w:r>
@@ -35,7 +19,7 @@
           <w:lang w:eastAsia="es-CR"/>
         </w:rPr>
         <w:drawing>
-          <wp:inline distT="0" distB="0" distL="0" distR="0" wp14:anchorId="2629D5BA" wp14:editId="581585EF">
+          <wp:inline distT="0" distB="0" distL="0" distR="0" wp14:anchorId="091DCC28" wp14:editId="572DE323">
             <wp:extent cx="5612130" cy="2727325"/>
             <wp:effectExtent l="0" t="0" r="7620" b="0"/>
             <wp:docPr id="1" name="Imagen 1"/>
@@ -50,7 +34,7 @@
                     <pic:cNvPicPr/>
                   </pic:nvPicPr>
                   <pic:blipFill>
-                    <a:blip r:embed="rId5"/>
+                    <a:blip r:embed="rId8"/>
                     <a:stretch>
                       <a:fillRect/>
                     </a:stretch>
@@ -84,7 +68,7 @@
     </w:p>
     <w:p>
       <w:pPr>
-        <w:pStyle w:val="Prrafodelista"/>
+        <w:pStyle w:val="ListParagraph"/>
         <w:numPr>
           <w:ilvl w:val="0"/>
           <w:numId w:val="1"/>
@@ -96,7 +80,7 @@
     </w:p>
     <w:p>
       <w:pPr>
-        <w:pStyle w:val="Prrafodelista"/>
+        <w:pStyle w:val="ListParagraph"/>
         <w:numPr>
           <w:ilvl w:val="0"/>
           <w:numId w:val="1"/>
@@ -108,7 +92,7 @@
     </w:p>
     <w:p>
       <w:pPr>
-        <w:pStyle w:val="Prrafodelista"/>
+        <w:pStyle w:val="ListParagraph"/>
         <w:numPr>
           <w:ilvl w:val="0"/>
           <w:numId w:val="1"/>
@@ -130,246 +114,10 @@
           <w:lang w:eastAsia="es-CR"/>
         </w:rPr>
         <w:drawing>
-          <wp:inline distT="0" distB="0" distL="0" distR="0" wp14:anchorId="1D91E134" wp14:editId="7CC6D7E6">
+          <wp:inline distT="0" distB="0" distL="0" distR="0" wp14:anchorId="166F8FEE" wp14:editId="50F16B9C">
             <wp:extent cx="5612130" cy="2496185"/>
             <wp:effectExtent l="0" t="0" r="7620" b="0"/>
             <wp:docPr id="2" name="Imagen 2"/>
-            <wp:cNvGraphicFramePr>
-              <a:graphicFrameLocks xmlns:a="http://schemas.openxmlformats.org/drawingml/2006/main" noChangeAspect="1"/>
-            </wp:cNvGraphicFramePr>
-            <a:graphic xmlns:a="http://schemas.openxmlformats.org/drawingml/2006/main">
-              <a:graphicData uri="http://schemas.openxmlformats.org/drawingml/2006/picture">
-                <pic:pic xmlns:pic="http://schemas.openxmlformats.org/drawingml/2006/picture">
-                  <pic:nvPicPr>
-                    <pic:cNvPr id="1" name=""/>
-                    <pic:cNvPicPr/>
-                  </pic:nvPicPr>
-                  <pic:blipFill>
-                    <a:blip r:embed="rId6"/>
-                    <a:stretch>
-                      <a:fillRect/>
-                    </a:stretch>
-                  </pic:blipFill>
-                  <pic:spPr>
-                    <a:xfrm>
-                      <a:off x="0" y="0"/>
-                      <a:ext cx="5612130" cy="2496185"/>
-                    </a:xfrm>
-                    <a:prstGeom prst="rect">
-                      <a:avLst/>
-                    </a:prstGeom>
-                  </pic:spPr>
-                </pic:pic>
-              </a:graphicData>
-            </a:graphic>
-          </wp:inline>
-        </w:drawing>
-      </w:r>
-    </w:p>
-    <w:p>
-      <w:r>
-        <w:lastRenderedPageBreak/>
-        <w:t>Y cuando se selecciona una película esta muestra las características más importantes que se dan al usuario como:</w:t>
-      </w:r>
-    </w:p>
-    <w:p>
-      <w:pPr>
-        <w:pStyle w:val="Prrafodelista"/>
-        <w:numPr>
-          <w:ilvl w:val="0"/>
-          <w:numId w:val="2"/>
-        </w:numPr>
-      </w:pPr>
-      <w:r>
-        <w:t>Título de la película</w:t>
-      </w:r>
-    </w:p>
-    <w:p>
-      <w:pPr>
-        <w:pStyle w:val="Prrafodelista"/>
-        <w:numPr>
-          <w:ilvl w:val="0"/>
-          <w:numId w:val="2"/>
-        </w:numPr>
-      </w:pPr>
-      <w:r>
-        <w:t>Duración</w:t>
-      </w:r>
-    </w:p>
-    <w:p>
-      <w:pPr>
-        <w:pStyle w:val="Prrafodelista"/>
-        <w:numPr>
-          <w:ilvl w:val="0"/>
-          <w:numId w:val="2"/>
-        </w:numPr>
-      </w:pPr>
-      <w:r>
-        <w:t xml:space="preserve">Categoría </w:t>
-      </w:r>
-    </w:p>
-    <w:p>
-      <w:pPr>
-        <w:pStyle w:val="Prrafodelista"/>
-        <w:numPr>
-          <w:ilvl w:val="0"/>
-          <w:numId w:val="2"/>
-        </w:numPr>
-      </w:pPr>
-      <w:r>
-        <w:t>Director</w:t>
-      </w:r>
-    </w:p>
-    <w:p>
-      <w:pPr>
-        <w:pStyle w:val="Prrafodelista"/>
-        <w:numPr>
-          <w:ilvl w:val="0"/>
-          <w:numId w:val="2"/>
-        </w:numPr>
-      </w:pPr>
-      <w:r>
-        <w:t>Guion</w:t>
-      </w:r>
-    </w:p>
-    <w:p>
-      <w:pPr>
-        <w:pStyle w:val="Prrafodelista"/>
-        <w:numPr>
-          <w:ilvl w:val="0"/>
-          <w:numId w:val="2"/>
-        </w:numPr>
-      </w:pPr>
-      <w:r>
-        <w:t>Año</w:t>
-      </w:r>
-    </w:p>
-    <w:p>
-      <w:pPr>
-        <w:pStyle w:val="Prrafodelista"/>
-        <w:numPr>
-          <w:ilvl w:val="0"/>
-          <w:numId w:val="2"/>
-        </w:numPr>
-      </w:pPr>
-      <w:r>
-        <w:t xml:space="preserve">Y un texto de descripción general de la película </w:t>
-      </w:r>
-    </w:p>
-    <w:p>
-      <w:r>
-        <w:t xml:space="preserve">Estos como elementos visibles básicos, claramente podemos observar otros tipos de elementos que por situaciones de tiempo y de restricción del </w:t>
-      </w:r>
-      <w:proofErr w:type="spellStart"/>
-      <w:r>
-        <w:t>framework</w:t>
-      </w:r>
-      <w:proofErr w:type="spellEnd"/>
-      <w:r>
-        <w:t xml:space="preserve"> se van a obviar para presentar los elementos básicos soportados para el desarrollo de la tarea programada #2.</w:t>
-      </w:r>
-    </w:p>
-    <w:p>
-      <w:r>
-        <w:rPr>
-          <w:noProof/>
-          <w:lang w:eastAsia="es-CR"/>
-        </w:rPr>
-        <w:drawing>
-          <wp:inline distT="0" distB="0" distL="0" distR="0" wp14:anchorId="09F1304A" wp14:editId="5582F19C">
-            <wp:extent cx="5612130" cy="2939415"/>
-            <wp:effectExtent l="0" t="0" r="7620" b="0"/>
-            <wp:docPr id="3" name="Imagen 3"/>
-            <wp:cNvGraphicFramePr>
-              <a:graphicFrameLocks xmlns:a="http://schemas.openxmlformats.org/drawingml/2006/main" noChangeAspect="1"/>
-            </wp:cNvGraphicFramePr>
-            <a:graphic xmlns:a="http://schemas.openxmlformats.org/drawingml/2006/main">
-              <a:graphicData uri="http://schemas.openxmlformats.org/drawingml/2006/picture">
-                <pic:pic xmlns:pic="http://schemas.openxmlformats.org/drawingml/2006/picture">
-                  <pic:nvPicPr>
-                    <pic:cNvPr id="1" name=""/>
-                    <pic:cNvPicPr/>
-                  </pic:nvPicPr>
-                  <pic:blipFill>
-                    <a:blip r:embed="rId7"/>
-                    <a:stretch>
-                      <a:fillRect/>
-                    </a:stretch>
-                  </pic:blipFill>
-                  <pic:spPr>
-                    <a:xfrm>
-                      <a:off x="0" y="0"/>
-                      <a:ext cx="5612130" cy="2939415"/>
-                    </a:xfrm>
-                    <a:prstGeom prst="rect">
-                      <a:avLst/>
-                    </a:prstGeom>
-                  </pic:spPr>
-                </pic:pic>
-              </a:graphicData>
-            </a:graphic>
-          </wp:inline>
-        </w:drawing>
-      </w:r>
-    </w:p>
-    <w:p/>
-    <w:p>
-      <w:r>
-        <w:t>Como es un sitio de compras, se va a simular que el cliente realiza una compra de películas, y por lo tanto estas deben tener otro elemento que es el del precio. El cual no estaba presente en su sistema.</w:t>
-      </w:r>
-    </w:p>
-    <w:p/>
-    <w:p/>
-    <w:p/>
-    <w:p/>
-    <w:p/>
-    <w:p/>
-    <w:p>
-      <w:pPr>
-        <w:rPr>
-          <w:lang w:val="en-US"/>
-        </w:rPr>
-      </w:pPr>
-      <w:r>
-        <w:rPr>
-          <w:lang w:val="en-US"/>
-        </w:rPr>
-        <w:lastRenderedPageBreak/>
-        <w:t>Google Play</w:t>
-      </w:r>
-    </w:p>
-    <w:p>
-      <w:pPr>
-        <w:rPr>
-          <w:lang w:val="en-US"/>
-        </w:rPr>
-      </w:pPr>
-      <w:hyperlink r:id="rId8" w:history="1">
-        <w:r>
-          <w:rPr>
-            <w:rStyle w:val="Hipervnculo"/>
-            <w:lang w:val="en-US"/>
-          </w:rPr>
-          <w:t>https://play.google.com/store/movies</w:t>
-        </w:r>
-      </w:hyperlink>
-    </w:p>
-    <w:p>
-      <w:pPr>
-        <w:rPr>
-          <w:lang w:val="en-US"/>
-        </w:rPr>
-      </w:pPr>
-      <w:r>
-        <w:rPr>
-          <w:noProof/>
-          <w:lang w:eastAsia="es-CR"/>
-        </w:rPr>
-        <w:drawing>
-          <wp:inline distT="0" distB="0" distL="0" distR="0" wp14:anchorId="586B7D10" wp14:editId="2F56AF7D">
-            <wp:extent cx="5612130" cy="2720975"/>
-            <wp:effectExtent l="0" t="0" r="7620" b="3175"/>
-            <wp:docPr id="4" name="Imagen 4"/>
             <wp:cNvGraphicFramePr>
               <a:graphicFrameLocks xmlns:a="http://schemas.openxmlformats.org/drawingml/2006/main" noChangeAspect="1"/>
             </wp:cNvGraphicFramePr>
@@ -389,7 +137,7 @@
                   <pic:spPr>
                     <a:xfrm>
                       <a:off x="0" y="0"/>
-                      <a:ext cx="5612130" cy="2720975"/>
+                      <a:ext cx="5612130" cy="2496185"/>
                     </a:xfrm>
                     <a:prstGeom prst="rect">
                       <a:avLst/>
@@ -404,15 +152,97 @@
     </w:p>
     <w:p>
       <w:r>
-        <w:t>Este sería otro ejemplo de opci</w:t>
-      </w:r>
-      <w:r>
-        <w:t>ón para compras de películas en el cual, a diferencia del elemento de ver películas, este incluye el precio. Como observamos también similar al sitio anterior se muestra las categorías y las películas que son parte de esa categoría.</w:t>
-      </w:r>
-    </w:p>
-    <w:p>
-      <w:r>
-        <w:t>Además cuando damos clic en la compra de este se presentan elementos de información similares al sitio anterior con la excepción que se dan más información como actores, valuación, cantidad de vistas, escritores y comentarios de los usuarios.</w:t>
+        <w:lastRenderedPageBreak/>
+        <w:t>Y cuando se selecciona una película esta muestra las características más importantes que se dan al usuario como:</w:t>
+      </w:r>
+    </w:p>
+    <w:p>
+      <w:pPr>
+        <w:pStyle w:val="ListParagraph"/>
+        <w:numPr>
+          <w:ilvl w:val="0"/>
+          <w:numId w:val="2"/>
+        </w:numPr>
+      </w:pPr>
+      <w:r>
+        <w:t>Título de la película</w:t>
+      </w:r>
+    </w:p>
+    <w:p>
+      <w:pPr>
+        <w:pStyle w:val="ListParagraph"/>
+        <w:numPr>
+          <w:ilvl w:val="0"/>
+          <w:numId w:val="2"/>
+        </w:numPr>
+      </w:pPr>
+      <w:r>
+        <w:t>Duración</w:t>
+      </w:r>
+    </w:p>
+    <w:p>
+      <w:pPr>
+        <w:pStyle w:val="ListParagraph"/>
+        <w:numPr>
+          <w:ilvl w:val="0"/>
+          <w:numId w:val="2"/>
+        </w:numPr>
+      </w:pPr>
+      <w:r>
+        <w:t xml:space="preserve">Categoría </w:t>
+      </w:r>
+    </w:p>
+    <w:p>
+      <w:pPr>
+        <w:pStyle w:val="ListParagraph"/>
+        <w:numPr>
+          <w:ilvl w:val="0"/>
+          <w:numId w:val="2"/>
+        </w:numPr>
+      </w:pPr>
+      <w:r>
+        <w:t>Director</w:t>
+      </w:r>
+    </w:p>
+    <w:p>
+      <w:pPr>
+        <w:pStyle w:val="ListParagraph"/>
+        <w:numPr>
+          <w:ilvl w:val="0"/>
+          <w:numId w:val="2"/>
+        </w:numPr>
+      </w:pPr>
+      <w:r>
+        <w:t>Guion</w:t>
+      </w:r>
+    </w:p>
+    <w:p>
+      <w:pPr>
+        <w:pStyle w:val="ListParagraph"/>
+        <w:numPr>
+          <w:ilvl w:val="0"/>
+          <w:numId w:val="2"/>
+        </w:numPr>
+      </w:pPr>
+      <w:r>
+        <w:t>Año</w:t>
+      </w:r>
+    </w:p>
+    <w:p>
+      <w:pPr>
+        <w:pStyle w:val="ListParagraph"/>
+        <w:numPr>
+          <w:ilvl w:val="0"/>
+          <w:numId w:val="2"/>
+        </w:numPr>
+      </w:pPr>
+      <w:r>
+        <w:t xml:space="preserve">Y un texto de descripción general de la película </w:t>
+      </w:r>
+    </w:p>
+    <w:p>
+      <w:r>
+        <w:t>Estos como elementos visibles básicos, claramente podemos observar otros tipos de elementos que por situaciones de tiempo y de restricción del framework se van a obviar para presentar los elementos básicos soportados para el desarrollo de la tarea programada #2.</w:t>
       </w:r>
     </w:p>
     <w:p>
@@ -422,10 +252,10 @@
           <w:lang w:eastAsia="es-CR"/>
         </w:rPr>
         <w:drawing>
-          <wp:inline distT="0" distB="0" distL="0" distR="0" wp14:anchorId="266BEFCD" wp14:editId="1DEA7ED7">
-            <wp:extent cx="2400300" cy="2863429"/>
-            <wp:effectExtent l="0" t="0" r="0" b="0"/>
-            <wp:docPr id="5" name="Imagen 5"/>
+          <wp:inline distT="0" distB="0" distL="0" distR="0" wp14:anchorId="58BA2AD1" wp14:editId="79098A62">
+            <wp:extent cx="5612130" cy="2939415"/>
+            <wp:effectExtent l="0" t="0" r="7620" b="0"/>
+            <wp:docPr id="3" name="Imagen 3"/>
             <wp:cNvGraphicFramePr>
               <a:graphicFrameLocks xmlns:a="http://schemas.openxmlformats.org/drawingml/2006/main" noChangeAspect="1"/>
             </wp:cNvGraphicFramePr>
@@ -445,7 +275,7 @@
                   <pic:spPr>
                     <a:xfrm>
                       <a:off x="0" y="0"/>
-                      <a:ext cx="2405535" cy="2869674"/>
+                      <a:ext cx="5612130" cy="2939415"/>
                     </a:xfrm>
                     <a:prstGeom prst="rect">
                       <a:avLst/>
@@ -458,287 +288,50 @@
         </w:drawing>
       </w:r>
     </w:p>
-    <w:p>
-      <w:r>
+    <w:p/>
+    <w:p>
+      <w:r>
+        <w:t>Como es un sitio de compras, se va a simular que el cliente realiza una compra de películas, y por lo tanto estas deben tener otro elemento que es el del precio. El cual no estaba presente en su sistema.</w:t>
+      </w:r>
+    </w:p>
+    <w:p/>
+    <w:p/>
+    <w:p/>
+    <w:p/>
+    <w:p/>
+    <w:p/>
+    <w:p>
+      <w:r>
+        <w:lastRenderedPageBreak/>
+        <w:t>Google Play</w:t>
+      </w:r>
+    </w:p>
+    <w:p>
+      <w:hyperlink r:id="rId11" w:history="1">
+        <w:r>
+          <w:rPr>
+            <w:rStyle w:val="Hyperlink"/>
+          </w:rPr>
+          <w:t>https://play.google.com/store/movies</w:t>
+        </w:r>
+      </w:hyperlink>
+    </w:p>
+    <w:p>
+      <w:pPr>
         <w:rPr>
-          <w:noProof/>
-          <w:lang w:eastAsia="es-CR"/>
+          <w:lang w:val="en-US"/>
         </w:rPr>
-        <w:lastRenderedPageBreak/>
-        <w:drawing>
-          <wp:inline distT="0" distB="0" distL="0" distR="0" wp14:anchorId="23AC536C" wp14:editId="6716D92A">
-            <wp:extent cx="3152775" cy="3824452"/>
-            <wp:effectExtent l="0" t="0" r="0" b="5080"/>
-            <wp:docPr id="6" name="Imagen 6"/>
-            <wp:cNvGraphicFramePr>
-              <a:graphicFrameLocks xmlns:a="http://schemas.openxmlformats.org/drawingml/2006/main" noChangeAspect="1"/>
-            </wp:cNvGraphicFramePr>
-            <a:graphic xmlns:a="http://schemas.openxmlformats.org/drawingml/2006/main">
-              <a:graphicData uri="http://schemas.openxmlformats.org/drawingml/2006/picture">
-                <pic:pic xmlns:pic="http://schemas.openxmlformats.org/drawingml/2006/picture">
-                  <pic:nvPicPr>
-                    <pic:cNvPr id="1" name=""/>
-                    <pic:cNvPicPr/>
-                  </pic:nvPicPr>
-                  <pic:blipFill>
-                    <a:blip r:embed="rId11"/>
-                    <a:stretch>
-                      <a:fillRect/>
-                    </a:stretch>
-                  </pic:blipFill>
-                  <pic:spPr>
-                    <a:xfrm>
-                      <a:off x="0" y="0"/>
-                      <a:ext cx="3161159" cy="3834622"/>
-                    </a:xfrm>
-                    <a:prstGeom prst="rect">
-                      <a:avLst/>
-                    </a:prstGeom>
-                  </pic:spPr>
-                </pic:pic>
-              </a:graphicData>
-            </a:graphic>
-          </wp:inline>
-        </w:drawing>
-      </w:r>
-    </w:p>
-    <w:p>
-      <w:r>
-        <w:t xml:space="preserve">Con </w:t>
-      </w:r>
-      <w:r>
-        <w:t>base a las observaciones anteriores se encontraran los elementos básicos para el desarrollo de una aplicación para compra de películas.</w:t>
-      </w:r>
-    </w:p>
-    <w:p/>
-    <w:p/>
-    <w:p/>
-    <w:p/>
-    <w:p/>
-    <w:p/>
-    <w:p/>
-    <w:p/>
-    <w:p/>
-    <w:p/>
-    <w:p/>
-    <w:p/>
-    <w:p/>
-    <w:p>
-      <w:r>
-        <w:lastRenderedPageBreak/>
-        <w:t>Elementos base y presentes para el modelado de la entidad película:</w:t>
-      </w:r>
-    </w:p>
-    <w:p>
-      <w:r>
-        <w:t>Como observamos en los ejemplos anteriores los elementos básicos para una aplicación similar son:</w:t>
-      </w:r>
-    </w:p>
-    <w:p>
-      <w:pPr>
-        <w:pStyle w:val="Prrafodelista"/>
-        <w:numPr>
-          <w:ilvl w:val="0"/>
-          <w:numId w:val="3"/>
-        </w:numPr>
-      </w:pPr>
-      <w:r>
-        <w:t>ID, para identificación en el sistema</w:t>
-      </w:r>
-    </w:p>
-    <w:p>
-      <w:pPr>
-        <w:pStyle w:val="Prrafodelista"/>
-        <w:numPr>
-          <w:ilvl w:val="0"/>
-          <w:numId w:val="3"/>
-        </w:numPr>
-      </w:pPr>
-      <w:r>
-        <w:t>Título de la película</w:t>
-      </w:r>
-    </w:p>
-    <w:p>
-      <w:pPr>
-        <w:pStyle w:val="Prrafodelista"/>
-        <w:numPr>
-          <w:ilvl w:val="0"/>
-          <w:numId w:val="3"/>
-        </w:numPr>
-      </w:pPr>
-      <w:r>
-        <w:t>Descripción general de la trama de la película</w:t>
-      </w:r>
-    </w:p>
-    <w:p>
-      <w:pPr>
-        <w:pStyle w:val="Prrafodelista"/>
-        <w:numPr>
-          <w:ilvl w:val="0"/>
-          <w:numId w:val="3"/>
-        </w:numPr>
-      </w:pPr>
-      <w:r>
-        <w:t>Duración, en minutos</w:t>
-      </w:r>
-    </w:p>
-    <w:p>
-      <w:pPr>
-        <w:pStyle w:val="Prrafodelista"/>
-        <w:numPr>
-          <w:ilvl w:val="0"/>
-          <w:numId w:val="3"/>
-        </w:numPr>
-      </w:pPr>
-      <w:r>
-        <w:t>Director</w:t>
-      </w:r>
-    </w:p>
-    <w:p>
-      <w:pPr>
-        <w:pStyle w:val="Prrafodelista"/>
-        <w:numPr>
-          <w:ilvl w:val="0"/>
-          <w:numId w:val="3"/>
-        </w:numPr>
-      </w:pPr>
-      <w:r>
-        <w:t>Año</w:t>
-      </w:r>
-    </w:p>
-    <w:p>
-      <w:pPr>
-        <w:pStyle w:val="Prrafodelista"/>
-        <w:numPr>
-          <w:ilvl w:val="0"/>
-          <w:numId w:val="3"/>
-        </w:numPr>
-      </w:pPr>
-      <w:r>
-        <w:t>Categoría</w:t>
-      </w:r>
-    </w:p>
-    <w:p>
-      <w:r>
-        <w:t>Es la entidad principal para el desarrollo de las vistas con acceso general para los usuarios, los usuarios van a tener acceso a solo observar los elementos, y una vez seleccionado para presentar en detalle el elemento este tendrá presente un botón para realizar la compra.</w:t>
-      </w:r>
-    </w:p>
-    <w:p>
-      <w:r>
-        <w:t>Además contará con la entidad de usuario, para el cual se grabara la autenticación del súper usuario, este usuario será el administrador el cual podrá realizar los cambios pertinentes a los actuales productos, crear nuevos o eliminar.</w:t>
-      </w:r>
-    </w:p>
-    <w:p>
-      <w:r>
-        <w:t>Las entidades presentes para el proyecto serán:</w:t>
-      </w:r>
-    </w:p>
-    <w:p>
-      <w:pPr>
-        <w:pStyle w:val="Prrafodelista"/>
-        <w:numPr>
-          <w:ilvl w:val="0"/>
-          <w:numId w:val="4"/>
-        </w:numPr>
-      </w:pPr>
-      <w:r>
-        <w:t>Película</w:t>
-      </w:r>
-    </w:p>
-    <w:p>
-      <w:pPr>
-        <w:pStyle w:val="Prrafodelista"/>
-        <w:numPr>
-          <w:ilvl w:val="0"/>
-          <w:numId w:val="4"/>
-        </w:numPr>
-      </w:pPr>
-      <w:r>
-        <w:t>Usuario</w:t>
-      </w:r>
-    </w:p>
-    <w:p>
-      <w:pPr>
-        <w:pStyle w:val="Prrafodelista"/>
-        <w:numPr>
-          <w:ilvl w:val="0"/>
-          <w:numId w:val="4"/>
-        </w:numPr>
-      </w:pPr>
-      <w:r>
-        <w:t>Carrito de compras</w:t>
-      </w:r>
-    </w:p>
-    <w:p>
-      <w:r>
-        <w:t xml:space="preserve">La entidad </w:t>
-      </w:r>
-      <w:r>
-        <w:t>“</w:t>
-      </w:r>
-      <w:proofErr w:type="spellStart"/>
-      <w:r>
-        <w:t>pelicula</w:t>
-      </w:r>
-      <w:proofErr w:type="spellEnd"/>
-      <w:r>
-        <w:t>”</w:t>
-      </w:r>
-      <w:r>
-        <w:t xml:space="preserve"> contara con los siguientes atributos: id, </w:t>
-      </w:r>
-      <w:proofErr w:type="spellStart"/>
-      <w:r>
-        <w:t>title</w:t>
-      </w:r>
-      <w:proofErr w:type="spellEnd"/>
-      <w:r>
-        <w:t xml:space="preserve">, </w:t>
-      </w:r>
-      <w:proofErr w:type="spellStart"/>
-      <w:r>
-        <w:t>description</w:t>
-      </w:r>
-      <w:proofErr w:type="spellEnd"/>
-      <w:r>
-        <w:t xml:space="preserve">, </w:t>
-      </w:r>
-      <w:proofErr w:type="spellStart"/>
-      <w:r>
-        <w:t>duration</w:t>
-      </w:r>
-      <w:proofErr w:type="spellEnd"/>
-      <w:r>
-        <w:t xml:space="preserve">, director, </w:t>
-      </w:r>
-      <w:proofErr w:type="spellStart"/>
-      <w:r>
-        <w:t>year</w:t>
-      </w:r>
-      <w:proofErr w:type="spellEnd"/>
-      <w:r>
-        <w:t xml:space="preserve"> y </w:t>
-      </w:r>
-      <w:proofErr w:type="spellStart"/>
-      <w:r>
-        <w:t>category</w:t>
-      </w:r>
-      <w:proofErr w:type="spellEnd"/>
-      <w:r>
-        <w:t>.</w:t>
-      </w:r>
-    </w:p>
-    <w:p>
+      </w:pPr>
       <w:r>
         <w:rPr>
           <w:noProof/>
           <w:lang w:eastAsia="es-CR"/>
         </w:rPr>
         <w:drawing>
-          <wp:inline distT="0" distB="0" distL="0" distR="0" wp14:anchorId="5EBCC959" wp14:editId="60C8D530">
-            <wp:extent cx="1409700" cy="1857376"/>
-            <wp:effectExtent l="0" t="0" r="0" b="9525"/>
-            <wp:docPr id="9" name="Imagen 9"/>
+          <wp:inline distT="0" distB="0" distL="0" distR="0" wp14:anchorId="7E0ED878" wp14:editId="1A937200">
+            <wp:extent cx="5612130" cy="2720975"/>
+            <wp:effectExtent l="0" t="0" r="7620" b="3175"/>
+            <wp:docPr id="4" name="Imagen 4"/>
             <wp:cNvGraphicFramePr>
               <a:graphicFrameLocks xmlns:a="http://schemas.openxmlformats.org/drawingml/2006/main" noChangeAspect="1"/>
             </wp:cNvGraphicFramePr>
@@ -758,7 +351,7 @@
                   <pic:spPr>
                     <a:xfrm>
                       <a:off x="0" y="0"/>
-                      <a:ext cx="1446864" cy="1906342"/>
+                      <a:ext cx="5612130" cy="2720975"/>
                     </a:xfrm>
                     <a:prstGeom prst="rect">
                       <a:avLst/>
@@ -771,39 +364,17 @@
         </w:drawing>
       </w:r>
     </w:p>
-    <w:p/>
-    <w:p/>
-    <w:p/>
-    <w:p/>
-    <w:p/>
-    <w:p>
-      <w:r>
-        <w:lastRenderedPageBreak/>
-        <w:t>La entidad “</w:t>
-      </w:r>
-      <w:proofErr w:type="spellStart"/>
-      <w:r>
-        <w:t>user</w:t>
-      </w:r>
-      <w:proofErr w:type="spellEnd"/>
-      <w:r>
-        <w:t xml:space="preserve">” contará con: id, </w:t>
-      </w:r>
-      <w:proofErr w:type="spellStart"/>
-      <w:r>
-        <w:t>name</w:t>
-      </w:r>
-      <w:proofErr w:type="spellEnd"/>
-      <w:r>
-        <w:t xml:space="preserve">, email y </w:t>
-      </w:r>
-      <w:proofErr w:type="spellStart"/>
-      <w:r>
-        <w:t>password</w:t>
-      </w:r>
-      <w:proofErr w:type="spellEnd"/>
-      <w:r>
-        <w:t>.</w:t>
+    <w:p>
+      <w:r>
+        <w:t>Este sería otro ejemplo de opci</w:t>
+      </w:r>
+      <w:r>
+        <w:t>ón para compras de películas en el cual, a diferencia del elemento de ver películas, este incluye el precio. Como observamos también similar al sitio anterior se muestra las categorías y las películas que son parte de esa categoría.</w:t>
+      </w:r>
+    </w:p>
+    <w:p>
+      <w:r>
+        <w:t>Además cuando damos clic en la compra de este se presentan elementos de información similares al sitio anterior con la excepción que se dan más información como actores, valuación, cantidad de vistas, escritores y comentarios de los usuarios.</w:t>
       </w:r>
     </w:p>
     <w:p>
@@ -813,10 +384,10 @@
           <w:lang w:eastAsia="es-CR"/>
         </w:rPr>
         <w:drawing>
-          <wp:inline distT="0" distB="0" distL="0" distR="0" wp14:anchorId="63B3CC3B" wp14:editId="4E8310AF">
-            <wp:extent cx="1250195" cy="1076325"/>
-            <wp:effectExtent l="0" t="0" r="7620" b="0"/>
-            <wp:docPr id="10" name="Imagen 10"/>
+          <wp:inline distT="0" distB="0" distL="0" distR="0" wp14:anchorId="25892DF6" wp14:editId="1AB5068B">
+            <wp:extent cx="2400300" cy="2863429"/>
+            <wp:effectExtent l="0" t="0" r="0" b="0"/>
+            <wp:docPr id="5" name="Imagen 5"/>
             <wp:cNvGraphicFramePr>
               <a:graphicFrameLocks xmlns:a="http://schemas.openxmlformats.org/drawingml/2006/main" noChangeAspect="1"/>
             </wp:cNvGraphicFramePr>
@@ -836,7 +407,7 @@
                   <pic:spPr>
                     <a:xfrm>
                       <a:off x="0" y="0"/>
-                      <a:ext cx="1276549" cy="1099014"/>
+                      <a:ext cx="2405535" cy="2869674"/>
                     </a:xfrm>
                     <a:prstGeom prst="rect">
                       <a:avLst/>
@@ -851,36 +422,16 @@
     </w:p>
     <w:p>
       <w:r>
-        <w:t>La entidad “</w:t>
-      </w:r>
-      <w:proofErr w:type="spellStart"/>
-      <w:r>
-        <w:t>cart</w:t>
-      </w:r>
-      <w:proofErr w:type="spellEnd"/>
-      <w:r>
-        <w:t xml:space="preserve">” contará con los siguientes atributos: id, </w:t>
-      </w:r>
-      <w:proofErr w:type="spellStart"/>
-      <w:r>
-        <w:t>película_id</w:t>
-      </w:r>
-      <w:proofErr w:type="spellEnd"/>
-      <w:r>
-        <w:t xml:space="preserve"> y Price</w:t>
-      </w:r>
-    </w:p>
-    <w:p>
-      <w:r>
         <w:rPr>
           <w:noProof/>
           <w:lang w:eastAsia="es-CR"/>
         </w:rPr>
+        <w:lastRenderedPageBreak/>
         <w:drawing>
-          <wp:inline distT="0" distB="0" distL="0" distR="0" wp14:anchorId="4B808DB9" wp14:editId="6162B6C6">
-            <wp:extent cx="1274061" cy="1133475"/>
-            <wp:effectExtent l="0" t="0" r="2540" b="0"/>
-            <wp:docPr id="11" name="Imagen 11"/>
+          <wp:inline distT="0" distB="0" distL="0" distR="0" wp14:anchorId="2DC8C39C" wp14:editId="0A050B98">
+            <wp:extent cx="3152775" cy="3824452"/>
+            <wp:effectExtent l="0" t="0" r="0" b="5080"/>
+            <wp:docPr id="6" name="Imagen 6"/>
             <wp:cNvGraphicFramePr>
               <a:graphicFrameLocks xmlns:a="http://schemas.openxmlformats.org/drawingml/2006/main" noChangeAspect="1"/>
             </wp:cNvGraphicFramePr>
@@ -900,6 +451,403 @@
                   <pic:spPr>
                     <a:xfrm>
                       <a:off x="0" y="0"/>
+                      <a:ext cx="3161159" cy="3834622"/>
+                    </a:xfrm>
+                    <a:prstGeom prst="rect">
+                      <a:avLst/>
+                    </a:prstGeom>
+                  </pic:spPr>
+                </pic:pic>
+              </a:graphicData>
+            </a:graphic>
+          </wp:inline>
+        </w:drawing>
+      </w:r>
+    </w:p>
+    <w:p>
+      <w:r>
+        <w:t xml:space="preserve">Con </w:t>
+      </w:r>
+      <w:r>
+        <w:t>base a las observaciones anteriores se encontraran los elementos básicos para el desarrollo de una aplicación para compra de películas.</w:t>
+      </w:r>
+    </w:p>
+    <w:p/>
+    <w:p/>
+    <w:p/>
+    <w:p/>
+    <w:p/>
+    <w:p/>
+    <w:p/>
+    <w:p/>
+    <w:p/>
+    <w:p/>
+    <w:p/>
+    <w:p/>
+    <w:p/>
+    <w:p>
+      <w:r>
+        <w:lastRenderedPageBreak/>
+        <w:t>Elementos base y presentes para el modelado de la entidad película:</w:t>
+      </w:r>
+    </w:p>
+    <w:p>
+      <w:r>
+        <w:t>Como observamos en los ejemplos anteriores los elementos básicos para una aplicación similar son:</w:t>
+      </w:r>
+    </w:p>
+    <w:p>
+      <w:pPr>
+        <w:pStyle w:val="ListParagraph"/>
+        <w:numPr>
+          <w:ilvl w:val="0"/>
+          <w:numId w:val="3"/>
+        </w:numPr>
+      </w:pPr>
+      <w:r>
+        <w:t>ID, para identificación en el sistema</w:t>
+      </w:r>
+    </w:p>
+    <w:p>
+      <w:pPr>
+        <w:pStyle w:val="ListParagraph"/>
+        <w:numPr>
+          <w:ilvl w:val="0"/>
+          <w:numId w:val="3"/>
+        </w:numPr>
+      </w:pPr>
+      <w:r>
+        <w:t>Título de la película</w:t>
+      </w:r>
+    </w:p>
+    <w:p>
+      <w:pPr>
+        <w:pStyle w:val="ListParagraph"/>
+        <w:numPr>
+          <w:ilvl w:val="0"/>
+          <w:numId w:val="3"/>
+        </w:numPr>
+      </w:pPr>
+      <w:r>
+        <w:t>Descripción general de la trama de la película</w:t>
+      </w:r>
+    </w:p>
+    <w:p>
+      <w:pPr>
+        <w:pStyle w:val="ListParagraph"/>
+        <w:numPr>
+          <w:ilvl w:val="0"/>
+          <w:numId w:val="3"/>
+        </w:numPr>
+      </w:pPr>
+      <w:r>
+        <w:t>Duración, en minutos</w:t>
+      </w:r>
+    </w:p>
+    <w:p>
+      <w:pPr>
+        <w:pStyle w:val="ListParagraph"/>
+        <w:numPr>
+          <w:ilvl w:val="0"/>
+          <w:numId w:val="3"/>
+        </w:numPr>
+      </w:pPr>
+      <w:r>
+        <w:t>Director</w:t>
+      </w:r>
+    </w:p>
+    <w:p>
+      <w:pPr>
+        <w:pStyle w:val="ListParagraph"/>
+        <w:numPr>
+          <w:ilvl w:val="0"/>
+          <w:numId w:val="3"/>
+        </w:numPr>
+      </w:pPr>
+      <w:r>
+        <w:t>Año</w:t>
+      </w:r>
+    </w:p>
+    <w:p>
+      <w:pPr>
+        <w:pStyle w:val="ListParagraph"/>
+        <w:numPr>
+          <w:ilvl w:val="0"/>
+          <w:numId w:val="3"/>
+        </w:numPr>
+      </w:pPr>
+      <w:r>
+        <w:t>Categoría</w:t>
+      </w:r>
+    </w:p>
+    <w:p>
+      <w:r>
+        <w:t>Es la entidad principal para el desarrollo de las vistas con acceso general para los usuarios, los usuarios van a tener acceso a solo observar los elementos, y una vez seleccionado para presentar en detalle el elemento este tendrá presente un botón para realizar la compra.</w:t>
+      </w:r>
+    </w:p>
+    <w:p>
+      <w:r>
+        <w:t>Además contará con la entidad de usuario, para el cual se grabara la autenticación del súper usuario, este usuario será el administrador el cual podrá realizar los cambios pertinentes a los actuales productos, crear nuevos o eliminar.</w:t>
+      </w:r>
+    </w:p>
+    <w:p>
+      <w:r>
+        <w:t>Las entidades presentes para el proyecto serán:</w:t>
+      </w:r>
+    </w:p>
+    <w:p>
+      <w:pPr>
+        <w:pStyle w:val="ListParagraph"/>
+        <w:numPr>
+          <w:ilvl w:val="0"/>
+          <w:numId w:val="4"/>
+        </w:numPr>
+      </w:pPr>
+      <w:r>
+        <w:t>Película</w:t>
+      </w:r>
+    </w:p>
+    <w:p>
+      <w:pPr>
+        <w:pStyle w:val="ListParagraph"/>
+        <w:numPr>
+          <w:ilvl w:val="0"/>
+          <w:numId w:val="4"/>
+        </w:numPr>
+      </w:pPr>
+      <w:r>
+        <w:t>Usuario</w:t>
+      </w:r>
+    </w:p>
+    <w:p>
+      <w:pPr>
+        <w:pStyle w:val="ListParagraph"/>
+        <w:numPr>
+          <w:ilvl w:val="0"/>
+          <w:numId w:val="4"/>
+        </w:numPr>
+      </w:pPr>
+      <w:r>
+        <w:t>Carrito de compras</w:t>
+      </w:r>
+    </w:p>
+    <w:p>
+      <w:pPr>
+        <w:pStyle w:val="ListParagraph"/>
+        <w:numPr>
+          <w:ilvl w:val="0"/>
+          <w:numId w:val="4"/>
+        </w:numPr>
+      </w:pPr>
+      <w:r>
+        <w:t>Order</w:t>
+      </w:r>
+    </w:p>
+    <w:p>
+      <w:r>
+        <w:t xml:space="preserve">La entidad </w:t>
+      </w:r>
+      <w:r>
+        <w:t>“pelicula”</w:t>
+      </w:r>
+      <w:r>
+        <w:t xml:space="preserve"> contara con los siguientes atributos: id, </w:t>
+      </w:r>
+      <w:r>
+        <w:t>movie_</w:t>
+      </w:r>
+      <w:r>
+        <w:t>title</w:t>
+      </w:r>
+      <w:r>
+        <w:t xml:space="preserve">, </w:t>
+      </w:r>
+      <w:r>
+        <w:t>movie_</w:t>
+      </w:r>
+      <w:r>
+        <w:t>description</w:t>
+      </w:r>
+      <w:r>
+        <w:t xml:space="preserve">, </w:t>
+      </w:r>
+      <w:r>
+        <w:t>movie_</w:t>
+      </w:r>
+      <w:r>
+        <w:t>duration</w:t>
+      </w:r>
+      <w:r>
+        <w:t xml:space="preserve">, </w:t>
+      </w:r>
+      <w:r>
+        <w:t>movie_</w:t>
+      </w:r>
+      <w:r>
+        <w:t xml:space="preserve">director, </w:t>
+      </w:r>
+      <w:r>
+        <w:t>movie_</w:t>
+      </w:r>
+      <w:r>
+        <w:t>year</w:t>
+      </w:r>
+      <w:r>
+        <w:t>,</w:t>
+      </w:r>
+      <w:r>
+        <w:t xml:space="preserve"> </w:t>
+      </w:r>
+      <w:r>
+        <w:t>movie_</w:t>
+      </w:r>
+      <w:r>
+        <w:t>category</w:t>
+      </w:r>
+      <w:r>
+        <w:t xml:space="preserve"> y price</w:t>
+      </w:r>
+      <w:r>
+        <w:t>.</w:t>
+      </w:r>
+    </w:p>
+    <w:p>
+      <w:r>
+        <w:rPr>
+          <w:noProof/>
+        </w:rPr>
+        <w:drawing>
+          <wp:inline distT="0" distB="0" distL="0" distR="0" wp14:anchorId="23C08DBB" wp14:editId="2D0A1361">
+            <wp:extent cx="1866900" cy="1790700"/>
+            <wp:effectExtent l="0" t="0" r="0" b="0"/>
+            <wp:docPr id="7" name="Picture 7"/>
+            <wp:cNvGraphicFramePr>
+              <a:graphicFrameLocks xmlns:a="http://schemas.openxmlformats.org/drawingml/2006/main" noChangeAspect="1"/>
+            </wp:cNvGraphicFramePr>
+            <a:graphic xmlns:a="http://schemas.openxmlformats.org/drawingml/2006/main">
+              <a:graphicData uri="http://schemas.openxmlformats.org/drawingml/2006/picture">
+                <pic:pic xmlns:pic="http://schemas.openxmlformats.org/drawingml/2006/picture">
+                  <pic:nvPicPr>
+                    <pic:cNvPr id="1" name=""/>
+                    <pic:cNvPicPr/>
+                  </pic:nvPicPr>
+                  <pic:blipFill>
+                    <a:blip r:embed="rId15"/>
+                    <a:stretch>
+                      <a:fillRect/>
+                    </a:stretch>
+                  </pic:blipFill>
+                  <pic:spPr>
+                    <a:xfrm>
+                      <a:off x="0" y="0"/>
+                      <a:ext cx="1866900" cy="1790700"/>
+                    </a:xfrm>
+                    <a:prstGeom prst="rect">
+                      <a:avLst/>
+                    </a:prstGeom>
+                  </pic:spPr>
+                </pic:pic>
+              </a:graphicData>
+            </a:graphic>
+          </wp:inline>
+        </w:drawing>
+      </w:r>
+    </w:p>
+    <w:p>
+      <w:r>
+        <w:t>Es la entidad en la que se almacena la información de las películas que van a venderse en el sitio web, uno de los atributos más importantes es el de la categoría que permitirá crear el filtro para categorizar cada película y mostrarla de acuerdo con las categorías que se presentan en la aplicación.</w:t>
+      </w:r>
+    </w:p>
+    <w:p/>
+    <w:p/>
+    <w:p>
+      <w:r>
+        <w:lastRenderedPageBreak/>
+        <w:t>La entidad “user” contará con: id, name, email y password.</w:t>
+      </w:r>
+    </w:p>
+    <w:p>
+      <w:r>
+        <w:rPr>
+          <w:noProof/>
+        </w:rPr>
+        <w:drawing>
+          <wp:inline distT="0" distB="0" distL="0" distR="0" wp14:anchorId="4AD15044" wp14:editId="5B011705">
+            <wp:extent cx="1123950" cy="1123950"/>
+            <wp:effectExtent l="0" t="0" r="0" b="0"/>
+            <wp:docPr id="8" name="Picture 8"/>
+            <wp:cNvGraphicFramePr>
+              <a:graphicFrameLocks xmlns:a="http://schemas.openxmlformats.org/drawingml/2006/main" noChangeAspect="1"/>
+            </wp:cNvGraphicFramePr>
+            <a:graphic xmlns:a="http://schemas.openxmlformats.org/drawingml/2006/main">
+              <a:graphicData uri="http://schemas.openxmlformats.org/drawingml/2006/picture">
+                <pic:pic xmlns:pic="http://schemas.openxmlformats.org/drawingml/2006/picture">
+                  <pic:nvPicPr>
+                    <pic:cNvPr id="1" name=""/>
+                    <pic:cNvPicPr/>
+                  </pic:nvPicPr>
+                  <pic:blipFill>
+                    <a:blip r:embed="rId16"/>
+                    <a:stretch>
+                      <a:fillRect/>
+                    </a:stretch>
+                  </pic:blipFill>
+                  <pic:spPr>
+                    <a:xfrm>
+                      <a:off x="0" y="0"/>
+                      <a:ext cx="1123950" cy="1123950"/>
+                    </a:xfrm>
+                    <a:prstGeom prst="rect">
+                      <a:avLst/>
+                    </a:prstGeom>
+                  </pic:spPr>
+                </pic:pic>
+              </a:graphicData>
+            </a:graphic>
+          </wp:inline>
+        </w:drawing>
+      </w:r>
+    </w:p>
+    <w:p>
+      <w:r>
+        <w:t>Es la entidad en a que se almacena la información para autenticar los usuarios del sistema.</w:t>
+      </w:r>
+    </w:p>
+    <w:p>
+      <w:r>
+        <w:t>La entidad “cart” contará con los siguientes atributos: id, película_id y Price</w:t>
+      </w:r>
+    </w:p>
+    <w:p>
+      <w:r>
+        <w:rPr>
+          <w:noProof/>
+          <w:lang w:eastAsia="es-CR"/>
+        </w:rPr>
+        <w:drawing>
+          <wp:inline distT="0" distB="0" distL="0" distR="0" wp14:anchorId="0BF18D75" wp14:editId="4CCC823E">
+            <wp:extent cx="1274061" cy="1133475"/>
+            <wp:effectExtent l="0" t="0" r="2540" b="0"/>
+            <wp:docPr id="11" name="Imagen 11"/>
+            <wp:cNvGraphicFramePr>
+              <a:graphicFrameLocks xmlns:a="http://schemas.openxmlformats.org/drawingml/2006/main" noChangeAspect="1"/>
+            </wp:cNvGraphicFramePr>
+            <a:graphic xmlns:a="http://schemas.openxmlformats.org/drawingml/2006/main">
+              <a:graphicData uri="http://schemas.openxmlformats.org/drawingml/2006/picture">
+                <pic:pic xmlns:pic="http://schemas.openxmlformats.org/drawingml/2006/picture">
+                  <pic:nvPicPr>
+                    <pic:cNvPr id="1" name=""/>
+                    <pic:cNvPicPr/>
+                  </pic:nvPicPr>
+                  <pic:blipFill>
+                    <a:blip r:embed="rId17"/>
+                    <a:stretch>
+                      <a:fillRect/>
+                    </a:stretch>
+                  </pic:blipFill>
+                  <pic:spPr>
+                    <a:xfrm>
+                      <a:off x="0" y="0"/>
                       <a:ext cx="1311442" cy="1166732"/>
                     </a:xfrm>
                     <a:prstGeom prst="rect">
@@ -914,11 +862,768 @@
       </w:r>
     </w:p>
     <w:p>
+      <w:r>
+        <w:t>Esta la entidad que se presenta para almacenar los id de las películas que se encuentra realizando la compra en esa sesión. Mediante esa identidad se encuentra el registro de los id para hacer el calculo final de la compra cuando se confirma la compra.</w:t>
+      </w:r>
+    </w:p>
+    <w:p>
+      <w:r>
+        <w:t>La entidad “order” contará con los siguientes atributos: id, customer_name, customer_email, Customer_address, card_number, card_type, order_state y total_order.</w:t>
+      </w:r>
+    </w:p>
+    <w:p>
+      <w:pPr>
+        <w:rPr>
+          <w:lang w:val="en-US"/>
+        </w:rPr>
+      </w:pPr>
+      <w:r>
+        <w:t xml:space="preserve"> </w:t>
+      </w:r>
+      <w:r>
+        <w:rPr>
+          <w:noProof/>
+        </w:rPr>
+        <w:drawing>
+          <wp:inline distT="0" distB="0" distL="0" distR="0" wp14:anchorId="2E6C4D16" wp14:editId="0BD61BFD">
+            <wp:extent cx="1733550" cy="1847850"/>
+            <wp:effectExtent l="0" t="0" r="0" b="0"/>
+            <wp:docPr id="12" name="Picture 12"/>
+            <wp:cNvGraphicFramePr>
+              <a:graphicFrameLocks xmlns:a="http://schemas.openxmlformats.org/drawingml/2006/main" noChangeAspect="1"/>
+            </wp:cNvGraphicFramePr>
+            <a:graphic xmlns:a="http://schemas.openxmlformats.org/drawingml/2006/main">
+              <a:graphicData uri="http://schemas.openxmlformats.org/drawingml/2006/picture">
+                <pic:pic xmlns:pic="http://schemas.openxmlformats.org/drawingml/2006/picture">
+                  <pic:nvPicPr>
+                    <pic:cNvPr id="1" name=""/>
+                    <pic:cNvPicPr/>
+                  </pic:nvPicPr>
+                  <pic:blipFill>
+                    <a:blip r:embed="rId18"/>
+                    <a:stretch>
+                      <a:fillRect/>
+                    </a:stretch>
+                  </pic:blipFill>
+                  <pic:spPr>
+                    <a:xfrm>
+                      <a:off x="0" y="0"/>
+                      <a:ext cx="1733550" cy="1847850"/>
+                    </a:xfrm>
+                    <a:prstGeom prst="rect">
+                      <a:avLst/>
+                    </a:prstGeom>
+                  </pic:spPr>
+                </pic:pic>
+              </a:graphicData>
+            </a:graphic>
+          </wp:inline>
+        </w:drawing>
+      </w:r>
+    </w:p>
+    <w:p>
+      <w:r>
+        <w:t>Es la entidad en l</w:t>
+      </w:r>
+      <w:r>
+        <w:t xml:space="preserve">a que se almacena la información de las ordenes de compras que se realizan en el sistema de compra de películas. </w:t>
+      </w:r>
+      <w:r>
+        <w:t>A continuación, en el siguiente apartado se muestra la funcionalidad del sistema y las imágenes del mismo.</w:t>
+      </w:r>
+    </w:p>
+    <w:p/>
+    <w:p/>
+    <w:p/>
+    <w:p/>
+    <w:p>
+      <w:r>
+        <w:lastRenderedPageBreak/>
+        <w:t>Sistema de compra de películas, con uso del marco de trabajo web, PHPFramex:</w:t>
+      </w:r>
+    </w:p>
+    <w:p>
+      <w:r>
+        <w:t>Para dar una generalidad del sistema, este se dispone de dos funcionalidades; la de vista del cliente el cual realiza la compra que empieza con la raíz, “/”. Y con la funcionalidad administrador que permite crear, modificar y eliminar las películas y las ordenes de compra del sistema.</w:t>
+      </w:r>
+    </w:p>
+    <w:p/>
+    <w:p>
+      <w:r>
+        <w:t>Sistema Cliente:</w:t>
+      </w:r>
+    </w:p>
+    <w:p>
+      <w:r>
+        <w:rPr>
+          <w:noProof/>
+        </w:rPr>
+        <w:drawing>
+          <wp:inline distT="0" distB="0" distL="0" distR="0" wp14:anchorId="5C161775" wp14:editId="17BE7AB2">
+            <wp:extent cx="5638800" cy="2806065"/>
+            <wp:effectExtent l="0" t="0" r="0" b="0"/>
+            <wp:docPr id="13" name="Picture 13"/>
+            <wp:cNvGraphicFramePr>
+              <a:graphicFrameLocks xmlns:a="http://schemas.openxmlformats.org/drawingml/2006/main" noChangeAspect="1"/>
+            </wp:cNvGraphicFramePr>
+            <a:graphic xmlns:a="http://schemas.openxmlformats.org/drawingml/2006/main">
+              <a:graphicData uri="http://schemas.openxmlformats.org/drawingml/2006/picture">
+                <pic:pic xmlns:pic="http://schemas.openxmlformats.org/drawingml/2006/picture">
+                  <pic:nvPicPr>
+                    <pic:cNvPr id="1" name=""/>
+                    <pic:cNvPicPr/>
+                  </pic:nvPicPr>
+                  <pic:blipFill>
+                    <a:blip r:embed="rId19"/>
+                    <a:stretch>
+                      <a:fillRect/>
+                    </a:stretch>
+                  </pic:blipFill>
+                  <pic:spPr>
+                    <a:xfrm>
+                      <a:off x="0" y="0"/>
+                      <a:ext cx="5725219" cy="2849070"/>
+                    </a:xfrm>
+                    <a:prstGeom prst="rect">
+                      <a:avLst/>
+                    </a:prstGeom>
+                  </pic:spPr>
+                </pic:pic>
+              </a:graphicData>
+            </a:graphic>
+          </wp:inline>
+        </w:drawing>
+      </w:r>
+    </w:p>
+    <w:p>
+      <w:r>
+        <w:t xml:space="preserve">La imagen presente de arriba es aquella que se presenta como “index” en ella se encuentra las opciones de mostrar todas las películas, o mostrar de acuerdo con las categorías a las que pertenecen las películas. </w:t>
+      </w:r>
+    </w:p>
+    <w:p>
+      <w:r>
+        <w:t>En esta imagen se muestran las opciones de ver el producto, la opción de búsqueda de la película por título, selección de categoría e ir al carrito de compra para observar los artículos y confirmar la compra o eliminar un producto de la lista.</w:t>
+      </w:r>
+    </w:p>
+    <w:p>
+      <w:r>
+        <w:t>Cuando se da click en alguna de las categorías como “Action movies”, la imagen siguiente, el sistema mostrará todas aquellas películas del sistema que pertenecen a esa categoría. Y así con las opciones siguientes.</w:t>
+      </w:r>
+    </w:p>
+    <w:p>
+      <w:r>
+        <w:rPr>
+          <w:noProof/>
+        </w:rPr>
+        <w:drawing>
+          <wp:inline distT="0" distB="0" distL="0" distR="0" wp14:anchorId="0390E4F5" wp14:editId="20B13AF9">
+            <wp:extent cx="5612130" cy="1815465"/>
+            <wp:effectExtent l="0" t="0" r="7620" b="0"/>
+            <wp:docPr id="14" name="Picture 14"/>
+            <wp:cNvGraphicFramePr>
+              <a:graphicFrameLocks xmlns:a="http://schemas.openxmlformats.org/drawingml/2006/main" noChangeAspect="1"/>
+            </wp:cNvGraphicFramePr>
+            <a:graphic xmlns:a="http://schemas.openxmlformats.org/drawingml/2006/main">
+              <a:graphicData uri="http://schemas.openxmlformats.org/drawingml/2006/picture">
+                <pic:pic xmlns:pic="http://schemas.openxmlformats.org/drawingml/2006/picture">
+                  <pic:nvPicPr>
+                    <pic:cNvPr id="1" name=""/>
+                    <pic:cNvPicPr/>
+                  </pic:nvPicPr>
+                  <pic:blipFill>
+                    <a:blip r:embed="rId20"/>
+                    <a:stretch>
+                      <a:fillRect/>
+                    </a:stretch>
+                  </pic:blipFill>
+                  <pic:spPr>
+                    <a:xfrm>
+                      <a:off x="0" y="0"/>
+                      <a:ext cx="5612130" cy="1815465"/>
+                    </a:xfrm>
+                    <a:prstGeom prst="rect">
+                      <a:avLst/>
+                    </a:prstGeom>
+                  </pic:spPr>
+                </pic:pic>
+              </a:graphicData>
+            </a:graphic>
+          </wp:inline>
+        </w:drawing>
+      </w:r>
+    </w:p>
+    <w:p>
+      <w:r>
+        <w:lastRenderedPageBreak/>
+        <w:t>Para realizar la compra del un artículo el cliente debe de dar click en la opción de búsqueda. Este dirigirá a una nueva ventana en la que se muestra la descripción de los detalles del producto y la opción de compra mediante el botón “Buy” y redirigir a la ventana donde muestran todos los productos.</w:t>
+      </w:r>
+    </w:p>
+    <w:p>
+      <w:r>
+        <w:rPr>
+          <w:noProof/>
+        </w:rPr>
+        <w:drawing>
+          <wp:inline distT="0" distB="0" distL="0" distR="0" wp14:anchorId="15888CA2" wp14:editId="29C8BA8A">
+            <wp:extent cx="5612130" cy="1801091"/>
+            <wp:effectExtent l="0" t="0" r="7620" b="8890"/>
+            <wp:docPr id="15" name="Picture 15"/>
+            <wp:cNvGraphicFramePr>
+              <a:graphicFrameLocks xmlns:a="http://schemas.openxmlformats.org/drawingml/2006/main" noChangeAspect="1"/>
+            </wp:cNvGraphicFramePr>
+            <a:graphic xmlns:a="http://schemas.openxmlformats.org/drawingml/2006/main">
+              <a:graphicData uri="http://schemas.openxmlformats.org/drawingml/2006/picture">
+                <pic:pic xmlns:pic="http://schemas.openxmlformats.org/drawingml/2006/picture">
+                  <pic:nvPicPr>
+                    <pic:cNvPr id="1" name=""/>
+                    <pic:cNvPicPr/>
+                  </pic:nvPicPr>
+                  <pic:blipFill>
+                    <a:blip r:embed="rId21"/>
+                    <a:stretch>
+                      <a:fillRect/>
+                    </a:stretch>
+                  </pic:blipFill>
+                  <pic:spPr>
+                    <a:xfrm>
+                      <a:off x="0" y="0"/>
+                      <a:ext cx="5635057" cy="1808449"/>
+                    </a:xfrm>
+                    <a:prstGeom prst="rect">
+                      <a:avLst/>
+                    </a:prstGeom>
+                  </pic:spPr>
+                </pic:pic>
+              </a:graphicData>
+            </a:graphic>
+          </wp:inline>
+        </w:drawing>
+      </w:r>
+    </w:p>
+    <w:p>
+      <w:r>
+        <w:t xml:space="preserve">Cuando se da click en la imagen del carrito de compra, se muestra la lista de películas a las que </w:t>
+      </w:r>
+      <w:r>
+        <w:t xml:space="preserve">el usuario en esa sesión ha adquirido el producto. En la ventana del carrito de compra se muestra el título de la película, la descripción, el director y el precio. En las acciones que el usuario tiene es de observar todos los detalles o eliminar el artículo. </w:t>
+      </w:r>
+    </w:p>
+    <w:p>
+      <w:r>
+        <w:t>Y finalmente la opción de realizar la compra mediante el botón de “checkout”, el cual enviará la solicitud a un formulario para realizar la orden y que así se confirme la compra.</w:t>
+      </w:r>
+    </w:p>
+    <w:p>
+      <w:r>
+        <w:rPr>
+          <w:noProof/>
+        </w:rPr>
+        <w:drawing>
+          <wp:inline distT="0" distB="0" distL="0" distR="0" wp14:anchorId="5255A765" wp14:editId="42B1F247">
+            <wp:extent cx="5612130" cy="1461654"/>
+            <wp:effectExtent l="0" t="0" r="0" b="5715"/>
+            <wp:docPr id="16" name="Picture 16"/>
+            <wp:cNvGraphicFramePr>
+              <a:graphicFrameLocks xmlns:a="http://schemas.openxmlformats.org/drawingml/2006/main" noChangeAspect="1"/>
+            </wp:cNvGraphicFramePr>
+            <a:graphic xmlns:a="http://schemas.openxmlformats.org/drawingml/2006/main">
+              <a:graphicData uri="http://schemas.openxmlformats.org/drawingml/2006/picture">
+                <pic:pic xmlns:pic="http://schemas.openxmlformats.org/drawingml/2006/picture">
+                  <pic:nvPicPr>
+                    <pic:cNvPr id="1" name=""/>
+                    <pic:cNvPicPr/>
+                  </pic:nvPicPr>
+                  <pic:blipFill>
+                    <a:blip r:embed="rId22"/>
+                    <a:stretch>
+                      <a:fillRect/>
+                    </a:stretch>
+                  </pic:blipFill>
+                  <pic:spPr>
+                    <a:xfrm>
+                      <a:off x="0" y="0"/>
+                      <a:ext cx="5628508" cy="1465920"/>
+                    </a:xfrm>
+                    <a:prstGeom prst="rect">
+                      <a:avLst/>
+                    </a:prstGeom>
+                  </pic:spPr>
+                </pic:pic>
+              </a:graphicData>
+            </a:graphic>
+          </wp:inline>
+        </w:drawing>
+      </w:r>
+    </w:p>
+    <w:p>
+      <w:r>
+        <w:t>En la opción del checkout se muestra un formulario que consulta al cliente: nombre del cliente, email del cliente, dirección, número de la tarjeta para la compra, tipo de tarjeta (débito/crédito) y el monto total de la compra, cuando se confirma la compra se guarda el registro y se envía al inicio del sistema.</w:t>
+      </w:r>
+      <w:r>
+        <w:t xml:space="preserve"> Y elimina el registro de artículos para la siguiente sesión o compra.</w:t>
+      </w:r>
+    </w:p>
+    <w:p>
+      <w:r>
+        <w:rPr>
+          <w:noProof/>
+        </w:rPr>
+        <w:drawing>
+          <wp:inline distT="0" distB="0" distL="0" distR="0" wp14:anchorId="70591C6F" wp14:editId="71E626F6">
+            <wp:extent cx="5610414" cy="1399309"/>
+            <wp:effectExtent l="0" t="0" r="0" b="0"/>
+            <wp:docPr id="17" name="Picture 17"/>
+            <wp:cNvGraphicFramePr>
+              <a:graphicFrameLocks xmlns:a="http://schemas.openxmlformats.org/drawingml/2006/main" noChangeAspect="1"/>
+            </wp:cNvGraphicFramePr>
+            <a:graphic xmlns:a="http://schemas.openxmlformats.org/drawingml/2006/main">
+              <a:graphicData uri="http://schemas.openxmlformats.org/drawingml/2006/picture">
+                <pic:pic xmlns:pic="http://schemas.openxmlformats.org/drawingml/2006/picture">
+                  <pic:nvPicPr>
+                    <pic:cNvPr id="1" name=""/>
+                    <pic:cNvPicPr/>
+                  </pic:nvPicPr>
+                  <pic:blipFill>
+                    <a:blip r:embed="rId23"/>
+                    <a:stretch>
+                      <a:fillRect/>
+                    </a:stretch>
+                  </pic:blipFill>
+                  <pic:spPr>
+                    <a:xfrm>
+                      <a:off x="0" y="0"/>
+                      <a:ext cx="5640971" cy="1406930"/>
+                    </a:xfrm>
+                    <a:prstGeom prst="rect">
+                      <a:avLst/>
+                    </a:prstGeom>
+                  </pic:spPr>
+                </pic:pic>
+              </a:graphicData>
+            </a:graphic>
+          </wp:inline>
+        </w:drawing>
+      </w:r>
+    </w:p>
+    <w:p/>
+    <w:p>
+      <w:r>
+        <w:lastRenderedPageBreak/>
+        <w:t>Sistema administración la tienda virtual:</w:t>
+      </w:r>
+    </w:p>
+    <w:p>
+      <w:r>
+        <w:t xml:space="preserve">Para la administración del sistema de venta de películas, se debe ingresar al url de “/admin”. Esta opción permite ver la lista total de productos y las ordenes sin las opciones de modificar, crear o eliminar. Las opciones de crear, modificar y eliminar, tanto para productos como para órdenes de compra, se debe autenticar con el usuario administrador con las opciones de </w:t>
+      </w:r>
+      <w:hyperlink r:id="rId24" w:history="1">
+        <w:r>
+          <w:rPr>
+            <w:rStyle w:val="Hyperlink"/>
+          </w:rPr>
+          <w:t>admin@admin.com</w:t>
+        </w:r>
+      </w:hyperlink>
+      <w:r>
+        <w:t xml:space="preserve"> como usuario y contraseña “admin”.</w:t>
+      </w:r>
+    </w:p>
+    <w:p>
+      <w:r>
+        <w:t>Rutas de lista de productos y ordenes sin autenticar como administrador:</w:t>
+      </w:r>
+    </w:p>
+    <w:p>
+      <w:r>
+        <w:rPr>
+          <w:noProof/>
+        </w:rPr>
+        <w:drawing>
+          <wp:inline distT="0" distB="0" distL="0" distR="0" wp14:anchorId="186F7715" wp14:editId="2593E8B8">
+            <wp:extent cx="5612130" cy="2625090"/>
+            <wp:effectExtent l="0" t="0" r="7620" b="3810"/>
+            <wp:docPr id="18" name="Picture 18"/>
+            <wp:cNvGraphicFramePr>
+              <a:graphicFrameLocks xmlns:a="http://schemas.openxmlformats.org/drawingml/2006/main" noChangeAspect="1"/>
+            </wp:cNvGraphicFramePr>
+            <a:graphic xmlns:a="http://schemas.openxmlformats.org/drawingml/2006/main">
+              <a:graphicData uri="http://schemas.openxmlformats.org/drawingml/2006/picture">
+                <pic:pic xmlns:pic="http://schemas.openxmlformats.org/drawingml/2006/picture">
+                  <pic:nvPicPr>
+                    <pic:cNvPr id="1" name=""/>
+                    <pic:cNvPicPr/>
+                  </pic:nvPicPr>
+                  <pic:blipFill>
+                    <a:blip r:embed="rId25"/>
+                    <a:stretch>
+                      <a:fillRect/>
+                    </a:stretch>
+                  </pic:blipFill>
+                  <pic:spPr>
+                    <a:xfrm>
+                      <a:off x="0" y="0"/>
+                      <a:ext cx="5612130" cy="2625090"/>
+                    </a:xfrm>
+                    <a:prstGeom prst="rect">
+                      <a:avLst/>
+                    </a:prstGeom>
+                  </pic:spPr>
+                </pic:pic>
+              </a:graphicData>
+            </a:graphic>
+          </wp:inline>
+        </w:drawing>
+      </w:r>
+    </w:p>
+    <w:p/>
+    <w:p>
+      <w:r>
+        <w:rPr>
+          <w:noProof/>
+        </w:rPr>
+        <w:drawing>
+          <wp:inline distT="0" distB="0" distL="0" distR="0" wp14:anchorId="79A2BD6B" wp14:editId="4EE0189E">
+            <wp:extent cx="5612130" cy="2372360"/>
+            <wp:effectExtent l="0" t="0" r="7620" b="8890"/>
+            <wp:docPr id="19" name="Picture 19"/>
+            <wp:cNvGraphicFramePr>
+              <a:graphicFrameLocks xmlns:a="http://schemas.openxmlformats.org/drawingml/2006/main" noChangeAspect="1"/>
+            </wp:cNvGraphicFramePr>
+            <a:graphic xmlns:a="http://schemas.openxmlformats.org/drawingml/2006/main">
+              <a:graphicData uri="http://schemas.openxmlformats.org/drawingml/2006/picture">
+                <pic:pic xmlns:pic="http://schemas.openxmlformats.org/drawingml/2006/picture">
+                  <pic:nvPicPr>
+                    <pic:cNvPr id="1" name=""/>
+                    <pic:cNvPicPr/>
+                  </pic:nvPicPr>
+                  <pic:blipFill>
+                    <a:blip r:embed="rId26"/>
+                    <a:stretch>
+                      <a:fillRect/>
+                    </a:stretch>
+                  </pic:blipFill>
+                  <pic:spPr>
+                    <a:xfrm>
+                      <a:off x="0" y="0"/>
+                      <a:ext cx="5612130" cy="2372360"/>
+                    </a:xfrm>
+                    <a:prstGeom prst="rect">
+                      <a:avLst/>
+                    </a:prstGeom>
+                  </pic:spPr>
+                </pic:pic>
+              </a:graphicData>
+            </a:graphic>
+          </wp:inline>
+        </w:drawing>
+      </w:r>
+    </w:p>
+    <w:p>
+      <w:r>
+        <w:t>Las opciones como administrador permiten al usuario crear, modificar o eliminar, tanto películas como ordenes de compra, en las opciones mostradas bajo “Actions”. A continuación, las pantallas para cada una de las acciones. Pero antes se presentan las pantallas de “All Categories” y “Orders” con el administrador autenticada.</w:t>
+      </w:r>
+    </w:p>
+    <w:p/>
+    <w:p>
+      <w:r>
+        <w:lastRenderedPageBreak/>
+        <w:t>Pantallas de películas y ordenes de compra con usuario administrador autenticado:</w:t>
+      </w:r>
+    </w:p>
+    <w:p>
+      <w:r>
+        <w:rPr>
+          <w:noProof/>
+        </w:rPr>
+        <w:drawing>
+          <wp:inline distT="0" distB="0" distL="0" distR="0" wp14:anchorId="7CD050CC" wp14:editId="379E1C61">
+            <wp:extent cx="5612130" cy="1809635"/>
+            <wp:effectExtent l="0" t="0" r="7620" b="635"/>
+            <wp:docPr id="20" name="Picture 20"/>
+            <wp:cNvGraphicFramePr>
+              <a:graphicFrameLocks xmlns:a="http://schemas.openxmlformats.org/drawingml/2006/main" noChangeAspect="1"/>
+            </wp:cNvGraphicFramePr>
+            <a:graphic xmlns:a="http://schemas.openxmlformats.org/drawingml/2006/main">
+              <a:graphicData uri="http://schemas.openxmlformats.org/drawingml/2006/picture">
+                <pic:pic xmlns:pic="http://schemas.openxmlformats.org/drawingml/2006/picture">
+                  <pic:nvPicPr>
+                    <pic:cNvPr id="1" name=""/>
+                    <pic:cNvPicPr/>
+                  </pic:nvPicPr>
+                  <pic:blipFill rotWithShape="1">
+                    <a:blip r:embed="rId27"/>
+                    <a:srcRect t="7112"/>
+                    <a:stretch/>
+                  </pic:blipFill>
+                  <pic:spPr bwMode="auto">
+                    <a:xfrm>
+                      <a:off x="0" y="0"/>
+                      <a:ext cx="5612130" cy="1809635"/>
+                    </a:xfrm>
+                    <a:prstGeom prst="rect">
+                      <a:avLst/>
+                    </a:prstGeom>
+                    <a:ln>
+                      <a:noFill/>
+                    </a:ln>
+                    <a:extLst>
+                      <a:ext uri="{53640926-AAD7-44D8-BBD7-CCE9431645EC}">
+                        <a14:shadowObscured xmlns:a14="http://schemas.microsoft.com/office/drawing/2010/main"/>
+                      </a:ext>
+                    </a:extLst>
+                  </pic:spPr>
+                </pic:pic>
+              </a:graphicData>
+            </a:graphic>
+          </wp:inline>
+        </w:drawing>
+      </w:r>
+    </w:p>
+    <w:p/>
+    <w:p>
+      <w:r>
+        <w:t>Pantalla de películas:</w:t>
+      </w:r>
+    </w:p>
+    <w:p>
+      <w:r>
+        <w:rPr>
+          <w:noProof/>
+        </w:rPr>
+        <w:drawing>
+          <wp:inline distT="0" distB="0" distL="0" distR="0" wp14:anchorId="247E43B6" wp14:editId="778C0688">
+            <wp:extent cx="5612130" cy="2680335"/>
+            <wp:effectExtent l="0" t="0" r="7620" b="5715"/>
+            <wp:docPr id="21" name="Picture 21"/>
+            <wp:cNvGraphicFramePr>
+              <a:graphicFrameLocks xmlns:a="http://schemas.openxmlformats.org/drawingml/2006/main" noChangeAspect="1"/>
+            </wp:cNvGraphicFramePr>
+            <a:graphic xmlns:a="http://schemas.openxmlformats.org/drawingml/2006/main">
+              <a:graphicData uri="http://schemas.openxmlformats.org/drawingml/2006/picture">
+                <pic:pic xmlns:pic="http://schemas.openxmlformats.org/drawingml/2006/picture">
+                  <pic:nvPicPr>
+                    <pic:cNvPr id="1" name=""/>
+                    <pic:cNvPicPr/>
+                  </pic:nvPicPr>
+                  <pic:blipFill>
+                    <a:blip r:embed="rId28"/>
+                    <a:stretch>
+                      <a:fillRect/>
+                    </a:stretch>
+                  </pic:blipFill>
+                  <pic:spPr>
+                    <a:xfrm>
+                      <a:off x="0" y="0"/>
+                      <a:ext cx="5612130" cy="2680335"/>
+                    </a:xfrm>
+                    <a:prstGeom prst="rect">
+                      <a:avLst/>
+                    </a:prstGeom>
+                  </pic:spPr>
+                </pic:pic>
+              </a:graphicData>
+            </a:graphic>
+          </wp:inline>
+        </w:drawing>
+      </w:r>
+    </w:p>
+    <w:p>
+      <w:r>
+        <w:t>Como se observa, una vez autenticado el usuario administrador se observan las opciones de administración de las películas parte del sistema. El botón nuevo permite crear una nueva película para el sistema.</w:t>
+      </w:r>
+    </w:p>
+    <w:p>
+      <w:r>
+        <w:rPr>
+          <w:noProof/>
+        </w:rPr>
+        <w:drawing>
+          <wp:inline distT="0" distB="0" distL="0" distR="0" wp14:anchorId="20D61E4D" wp14:editId="21FC4DCA">
+            <wp:extent cx="5612130" cy="1501140"/>
+            <wp:effectExtent l="0" t="0" r="7620" b="3810"/>
+            <wp:docPr id="22" name="Picture 22"/>
+            <wp:cNvGraphicFramePr>
+              <a:graphicFrameLocks xmlns:a="http://schemas.openxmlformats.org/drawingml/2006/main" noChangeAspect="1"/>
+            </wp:cNvGraphicFramePr>
+            <a:graphic xmlns:a="http://schemas.openxmlformats.org/drawingml/2006/main">
+              <a:graphicData uri="http://schemas.openxmlformats.org/drawingml/2006/picture">
+                <pic:pic xmlns:pic="http://schemas.openxmlformats.org/drawingml/2006/picture">
+                  <pic:nvPicPr>
+                    <pic:cNvPr id="1" name=""/>
+                    <pic:cNvPicPr/>
+                  </pic:nvPicPr>
+                  <pic:blipFill>
+                    <a:blip r:embed="rId29"/>
+                    <a:stretch>
+                      <a:fillRect/>
+                    </a:stretch>
+                  </pic:blipFill>
+                  <pic:spPr>
+                    <a:xfrm>
+                      <a:off x="0" y="0"/>
+                      <a:ext cx="5612130" cy="1501140"/>
+                    </a:xfrm>
+                    <a:prstGeom prst="rect">
+                      <a:avLst/>
+                    </a:prstGeom>
+                  </pic:spPr>
+                </pic:pic>
+              </a:graphicData>
+            </a:graphic>
+          </wp:inline>
+        </w:drawing>
+      </w:r>
+    </w:p>
+    <w:p/>
+    <w:p>
+      <w:r>
+        <w:lastRenderedPageBreak/>
+        <w:t>De las acciones, se muestran en el orden, ver, editar y eliminar. A continuación, la pantalla que muestra el detalle de la película:</w:t>
+      </w:r>
+    </w:p>
+    <w:p>
+      <w:r>
+        <w:rPr>
+          <w:noProof/>
+        </w:rPr>
+        <w:drawing>
+          <wp:inline distT="0" distB="0" distL="0" distR="0" wp14:anchorId="258E5316" wp14:editId="3E389116">
+            <wp:extent cx="5612130" cy="1898015"/>
+            <wp:effectExtent l="0" t="0" r="7620" b="6985"/>
+            <wp:docPr id="23" name="Picture 23"/>
+            <wp:cNvGraphicFramePr>
+              <a:graphicFrameLocks xmlns:a="http://schemas.openxmlformats.org/drawingml/2006/main" noChangeAspect="1"/>
+            </wp:cNvGraphicFramePr>
+            <a:graphic xmlns:a="http://schemas.openxmlformats.org/drawingml/2006/main">
+              <a:graphicData uri="http://schemas.openxmlformats.org/drawingml/2006/picture">
+                <pic:pic xmlns:pic="http://schemas.openxmlformats.org/drawingml/2006/picture">
+                  <pic:nvPicPr>
+                    <pic:cNvPr id="1" name=""/>
+                    <pic:cNvPicPr/>
+                  </pic:nvPicPr>
+                  <pic:blipFill>
+                    <a:blip r:embed="rId30"/>
+                    <a:stretch>
+                      <a:fillRect/>
+                    </a:stretch>
+                  </pic:blipFill>
+                  <pic:spPr>
+                    <a:xfrm>
+                      <a:off x="0" y="0"/>
+                      <a:ext cx="5612130" cy="1898015"/>
+                    </a:xfrm>
+                    <a:prstGeom prst="rect">
+                      <a:avLst/>
+                    </a:prstGeom>
+                  </pic:spPr>
+                </pic:pic>
+              </a:graphicData>
+            </a:graphic>
+          </wp:inline>
+        </w:drawing>
+      </w:r>
+    </w:p>
+    <w:p>
+      <w:r>
+        <w:t>La pantalla que permite editar, a continuación. Y con el botón de “Update” el cual realiza la operación actualizar el registro seleccionado:</w:t>
+      </w:r>
+    </w:p>
+    <w:p>
+      <w:r>
+        <w:rPr>
+          <w:noProof/>
+        </w:rPr>
+        <w:drawing>
+          <wp:inline distT="0" distB="0" distL="0" distR="0" wp14:anchorId="6ACA27B9" wp14:editId="72E3B6F8">
+            <wp:extent cx="5612130" cy="1897380"/>
+            <wp:effectExtent l="0" t="0" r="7620" b="7620"/>
+            <wp:docPr id="24" name="Picture 24"/>
+            <wp:cNvGraphicFramePr>
+              <a:graphicFrameLocks xmlns:a="http://schemas.openxmlformats.org/drawingml/2006/main" noChangeAspect="1"/>
+            </wp:cNvGraphicFramePr>
+            <a:graphic xmlns:a="http://schemas.openxmlformats.org/drawingml/2006/main">
+              <a:graphicData uri="http://schemas.openxmlformats.org/drawingml/2006/picture">
+                <pic:pic xmlns:pic="http://schemas.openxmlformats.org/drawingml/2006/picture">
+                  <pic:nvPicPr>
+                    <pic:cNvPr id="1" name=""/>
+                    <pic:cNvPicPr/>
+                  </pic:nvPicPr>
+                  <pic:blipFill>
+                    <a:blip r:embed="rId31"/>
+                    <a:stretch>
+                      <a:fillRect/>
+                    </a:stretch>
+                  </pic:blipFill>
+                  <pic:spPr>
+                    <a:xfrm>
+                      <a:off x="0" y="0"/>
+                      <a:ext cx="5612130" cy="1897380"/>
+                    </a:xfrm>
+                    <a:prstGeom prst="rect">
+                      <a:avLst/>
+                    </a:prstGeom>
+                  </pic:spPr>
+                </pic:pic>
+              </a:graphicData>
+            </a:graphic>
+          </wp:inline>
+        </w:drawing>
+      </w:r>
+    </w:p>
+    <w:p>
+      <w:r>
+        <w:t>Y el botón de eliminar se elimina el registro seleccionado de la pantalla de mostrar las películas.</w:t>
+      </w:r>
+    </w:p>
+    <w:p>
+      <w:r>
+        <w:t>Y a continuación, bajo las mismas funcionalidades las opciones que muestra para órdenes de compra.</w:t>
+      </w:r>
       <w:bookmarkStart w:id="0" w:name="_GoBack"/>
       <w:bookmarkEnd w:id="0"/>
     </w:p>
-    <w:p/>
-    <w:p/>
+    <w:p>
+      <w:r>
+        <w:rPr>
+          <w:noProof/>
+        </w:rPr>
+        <w:drawing>
+          <wp:inline distT="0" distB="0" distL="0" distR="0" wp14:anchorId="2149AD03" wp14:editId="2D8B27D7">
+            <wp:extent cx="5843961" cy="2486891"/>
+            <wp:effectExtent l="0" t="0" r="4445" b="8890"/>
+            <wp:docPr id="25" name="Picture 25"/>
+            <wp:cNvGraphicFramePr>
+              <a:graphicFrameLocks xmlns:a="http://schemas.openxmlformats.org/drawingml/2006/main" noChangeAspect="1"/>
+            </wp:cNvGraphicFramePr>
+            <a:graphic xmlns:a="http://schemas.openxmlformats.org/drawingml/2006/main">
+              <a:graphicData uri="http://schemas.openxmlformats.org/drawingml/2006/picture">
+                <pic:pic xmlns:pic="http://schemas.openxmlformats.org/drawingml/2006/picture">
+                  <pic:nvPicPr>
+                    <pic:cNvPr id="1" name=""/>
+                    <pic:cNvPicPr/>
+                  </pic:nvPicPr>
+                  <pic:blipFill>
+                    <a:blip r:embed="rId32"/>
+                    <a:stretch>
+                      <a:fillRect/>
+                    </a:stretch>
+                  </pic:blipFill>
+                  <pic:spPr>
+                    <a:xfrm>
+                      <a:off x="0" y="0"/>
+                      <a:ext cx="5888014" cy="2505638"/>
+                    </a:xfrm>
+                    <a:prstGeom prst="rect">
+                      <a:avLst/>
+                    </a:prstGeom>
+                  </pic:spPr>
+                </pic:pic>
+              </a:graphicData>
+            </a:graphic>
+          </wp:inline>
+        </w:drawing>
+      </w:r>
+    </w:p>
     <w:sectPr>
       <w:pgSz w:w="12240" w:h="15840"/>
       <w:pgMar w:top="1417" w:right="1701" w:bottom="1417" w:left="1701" w:header="708" w:footer="708" w:gutter="0"/>
@@ -929,8 +1634,58 @@
 </w:document>
 </file>
 
+<file path=word/endnotes.xml><?xml version="1.0" encoding="utf-8"?>
+<w:endnotes xmlns:wpc="http://schemas.microsoft.com/office/word/2010/wordprocessingCanvas" xmlns:cx="http://schemas.microsoft.com/office/drawing/2014/chartex" xmlns:cx1="http://schemas.microsoft.com/office/drawing/2015/9/8/chartex" xmlns:cx2="http://schemas.microsoft.com/office/drawing/2015/10/21/chartex" xmlns:cx3="http://schemas.microsoft.com/office/drawing/2016/5/9/chartex" xmlns:cx4="http://schemas.microsoft.com/office/drawing/2016/5/10/chartex" xmlns:cx5="http://schemas.microsoft.com/office/drawing/2016/5/11/chartex" xmlns:cx6="http://schemas.microsoft.com/office/drawing/2016/5/12/chartex" xmlns:cx7="http://schemas.microsoft.com/office/drawing/2016/5/13/chartex" xmlns:cx8="http://schemas.microsoft.com/office/drawing/2016/5/14/chartex" xmlns:mc="http://schemas.openxmlformats.org/markup-compatibility/2006" xmlns:aink="http://schemas.microsoft.com/office/drawing/2016/ink" xmlns:am3d="http://schemas.microsoft.com/office/drawing/2017/model3d" xmlns:o="urn:schemas-microsoft-com:office:office" xmlns:r="http://schemas.openxmlformats.org/officeDocument/2006/relationships" xmlns:m="http://schemas.openxmlformats.org/officeDocument/2006/math" xmlns:v="urn:schemas-microsoft-com:vml" xmlns:wp14="http://schemas.microsoft.com/office/word/2010/wordprocessingDrawing" xmlns:wp="http://schemas.openxmlformats.org/drawingml/2006/wordprocessingDrawing" xmlns:w10="urn:schemas-microsoft-com:office:word" xmlns:w="http://schemas.openxmlformats.org/wordprocessingml/2006/main" xmlns:w14="http://schemas.microsoft.com/office/word/2010/wordml" xmlns:w15="http://schemas.microsoft.com/office/word/2012/wordml" xmlns:w16cid="http://schemas.microsoft.com/office/word/2016/wordml/cid" xmlns:w16se="http://schemas.microsoft.com/office/word/2015/wordml/symex" xmlns:wpg="http://schemas.microsoft.com/office/word/2010/wordprocessingGroup" xmlns:wpi="http://schemas.microsoft.com/office/word/2010/wordprocessingInk" xmlns:wne="http://schemas.microsoft.com/office/word/2006/wordml" xmlns:wps="http://schemas.microsoft.com/office/word/2010/wordprocessingShape" mc:Ignorable="w14 w15 w16se w16cid wp14">
+  <w:endnote w:type="separator" w:id="-1">
+    <w:p>
+      <w:pPr>
+        <w:spacing w:after="0" w:line="240" w:lineRule="auto"/>
+      </w:pPr>
+      <w:r>
+        <w:separator/>
+      </w:r>
+    </w:p>
+  </w:endnote>
+  <w:endnote w:type="continuationSeparator" w:id="0">
+    <w:p>
+      <w:pPr>
+        <w:spacing w:after="0" w:line="240" w:lineRule="auto"/>
+      </w:pPr>
+      <w:r>
+        <w:continuationSeparator/>
+      </w:r>
+    </w:p>
+  </w:endnote>
+</w:endnotes>
+</file>
+
+<file path=word/footnotes.xml><?xml version="1.0" encoding="utf-8"?>
+<w:footnotes xmlns:wpc="http://schemas.microsoft.com/office/word/2010/wordprocessingCanvas" xmlns:cx="http://schemas.microsoft.com/office/drawing/2014/chartex" xmlns:cx1="http://schemas.microsoft.com/office/drawing/2015/9/8/chartex" xmlns:cx2="http://schemas.microsoft.com/office/drawing/2015/10/21/chartex" xmlns:cx3="http://schemas.microsoft.com/office/drawing/2016/5/9/chartex" xmlns:cx4="http://schemas.microsoft.com/office/drawing/2016/5/10/chartex" xmlns:cx5="http://schemas.microsoft.com/office/drawing/2016/5/11/chartex" xmlns:cx6="http://schemas.microsoft.com/office/drawing/2016/5/12/chartex" xmlns:cx7="http://schemas.microsoft.com/office/drawing/2016/5/13/chartex" xmlns:cx8="http://schemas.microsoft.com/office/drawing/2016/5/14/chartex" xmlns:mc="http://schemas.openxmlformats.org/markup-compatibility/2006" xmlns:aink="http://schemas.microsoft.com/office/drawing/2016/ink" xmlns:am3d="http://schemas.microsoft.com/office/drawing/2017/model3d" xmlns:o="urn:schemas-microsoft-com:office:office" xmlns:r="http://schemas.openxmlformats.org/officeDocument/2006/relationships" xmlns:m="http://schemas.openxmlformats.org/officeDocument/2006/math" xmlns:v="urn:schemas-microsoft-com:vml" xmlns:wp14="http://schemas.microsoft.com/office/word/2010/wordprocessingDrawing" xmlns:wp="http://schemas.openxmlformats.org/drawingml/2006/wordprocessingDrawing" xmlns:w10="urn:schemas-microsoft-com:office:word" xmlns:w="http://schemas.openxmlformats.org/wordprocessingml/2006/main" xmlns:w14="http://schemas.microsoft.com/office/word/2010/wordml" xmlns:w15="http://schemas.microsoft.com/office/word/2012/wordml" xmlns:w16cid="http://schemas.microsoft.com/office/word/2016/wordml/cid" xmlns:w16se="http://schemas.microsoft.com/office/word/2015/wordml/symex" xmlns:wpg="http://schemas.microsoft.com/office/word/2010/wordprocessingGroup" xmlns:wpi="http://schemas.microsoft.com/office/word/2010/wordprocessingInk" xmlns:wne="http://schemas.microsoft.com/office/word/2006/wordml" xmlns:wps="http://schemas.microsoft.com/office/word/2010/wordprocessingShape" mc:Ignorable="w14 w15 w16se w16cid wp14">
+  <w:footnote w:type="separator" w:id="-1">
+    <w:p>
+      <w:pPr>
+        <w:spacing w:after="0" w:line="240" w:lineRule="auto"/>
+      </w:pPr>
+      <w:r>
+        <w:separator/>
+      </w:r>
+    </w:p>
+  </w:footnote>
+  <w:footnote w:type="continuationSeparator" w:id="0">
+    <w:p>
+      <w:pPr>
+        <w:spacing w:after="0" w:line="240" w:lineRule="auto"/>
+      </w:pPr>
+      <w:r>
+        <w:continuationSeparator/>
+      </w:r>
+    </w:p>
+  </w:footnote>
+</w:footnotes>
+</file>
+
 <file path=word/numbering.xml><?xml version="1.0" encoding="utf-8"?>
-<w:numbering xmlns:wpc="http://schemas.microsoft.com/office/word/2010/wordprocessingCanvas" xmlns:mc="http://schemas.openxmlformats.org/markup-compatibility/2006" xmlns:o="urn:schemas-microsoft-com:office:office" xmlns:r="http://schemas.openxmlformats.org/officeDocument/2006/relationships" xmlns:m="http://schemas.openxmlformats.org/officeDocument/2006/math" xmlns:v="urn:schemas-microsoft-com:vml" xmlns:wp14="http://schemas.microsoft.com/office/word/2010/wordprocessingDrawing" xmlns:wp="http://schemas.openxmlformats.org/drawingml/2006/wordprocessingDrawing" xmlns:w10="urn:schemas-microsoft-com:office:word" xmlns:w="http://schemas.openxmlformats.org/wordprocessingml/2006/main" xmlns:w14="http://schemas.microsoft.com/office/word/2010/wordml" xmlns:w15="http://schemas.microsoft.com/office/word/2012/wordml" xmlns:wpg="http://schemas.microsoft.com/office/word/2010/wordprocessingGroup" xmlns:wpi="http://schemas.microsoft.com/office/word/2010/wordprocessingInk" xmlns:wne="http://schemas.microsoft.com/office/word/2006/wordml" xmlns:wps="http://schemas.microsoft.com/office/word/2010/wordprocessingShape" mc:Ignorable="w14 w15 wp14">
+<w:numbering xmlns:wpc="http://schemas.microsoft.com/office/word/2010/wordprocessingCanvas" xmlns:cx="http://schemas.microsoft.com/office/drawing/2014/chartex" xmlns:cx1="http://schemas.microsoft.com/office/drawing/2015/9/8/chartex" xmlns:cx2="http://schemas.microsoft.com/office/drawing/2015/10/21/chartex" xmlns:cx3="http://schemas.microsoft.com/office/drawing/2016/5/9/chartex" xmlns:cx4="http://schemas.microsoft.com/office/drawing/2016/5/10/chartex" xmlns:cx5="http://schemas.microsoft.com/office/drawing/2016/5/11/chartex" xmlns:cx6="http://schemas.microsoft.com/office/drawing/2016/5/12/chartex" xmlns:cx7="http://schemas.microsoft.com/office/drawing/2016/5/13/chartex" xmlns:cx8="http://schemas.microsoft.com/office/drawing/2016/5/14/chartex" xmlns:mc="http://schemas.openxmlformats.org/markup-compatibility/2006" xmlns:aink="http://schemas.microsoft.com/office/drawing/2016/ink" xmlns:am3d="http://schemas.microsoft.com/office/drawing/2017/model3d" xmlns:o="urn:schemas-microsoft-com:office:office" xmlns:r="http://schemas.openxmlformats.org/officeDocument/2006/relationships" xmlns:m="http://schemas.openxmlformats.org/officeDocument/2006/math" xmlns:v="urn:schemas-microsoft-com:vml" xmlns:wp14="http://schemas.microsoft.com/office/word/2010/wordprocessingDrawing" xmlns:wp="http://schemas.openxmlformats.org/drawingml/2006/wordprocessingDrawing" xmlns:w10="urn:schemas-microsoft-com:office:word" xmlns:w="http://schemas.openxmlformats.org/wordprocessingml/2006/main" xmlns:w14="http://schemas.microsoft.com/office/word/2010/wordml" xmlns:w15="http://schemas.microsoft.com/office/word/2012/wordml" xmlns:w16cid="http://schemas.microsoft.com/office/word/2016/wordml/cid" xmlns:w16se="http://schemas.microsoft.com/office/word/2015/wordml/symex" xmlns:wpg="http://schemas.microsoft.com/office/word/2010/wordprocessingGroup" xmlns:wpi="http://schemas.microsoft.com/office/word/2010/wordprocessingInk" xmlns:wne="http://schemas.microsoft.com/office/word/2006/wordml" xmlns:wps="http://schemas.microsoft.com/office/word/2010/wordprocessingShape" mc:Ignorable="w14 w15 w16se w16cid wp14">
   <w:abstractNum w:abstractNumId="0" w15:restartNumberingAfterBreak="0">
     <w:nsid w:val="12A91A53"/>
     <w:multiLevelType w:val="hybridMultilevel"/>
@@ -1303,7 +2058,7 @@
 </file>
 
 <file path=word/styles.xml><?xml version="1.0" encoding="utf-8"?>
-<w:styles xmlns:mc="http://schemas.openxmlformats.org/markup-compatibility/2006" xmlns:r="http://schemas.openxmlformats.org/officeDocument/2006/relationships" xmlns:w="http://schemas.openxmlformats.org/wordprocessingml/2006/main" xmlns:w14="http://schemas.microsoft.com/office/word/2010/wordml" xmlns:w15="http://schemas.microsoft.com/office/word/2012/wordml" mc:Ignorable="w14 w15">
+<w:styles xmlns:mc="http://schemas.openxmlformats.org/markup-compatibility/2006" xmlns:r="http://schemas.openxmlformats.org/officeDocument/2006/relationships" xmlns:w="http://schemas.openxmlformats.org/wordprocessingml/2006/main" xmlns:w14="http://schemas.microsoft.com/office/word/2010/wordml" xmlns:w15="http://schemas.microsoft.com/office/word/2012/wordml" xmlns:w16cid="http://schemas.microsoft.com/office/word/2016/wordml/cid" xmlns:w16se="http://schemas.microsoft.com/office/word/2015/wordml/symex" mc:Ignorable="w14 w15 w16se w16cid">
   <w:docDefaults>
     <w:rPrDefault>
       <w:rPr>
@@ -1319,7 +2074,7 @@
       </w:pPr>
     </w:pPrDefault>
   </w:docDefaults>
-  <w:latentStyles w:defLockedState="0" w:defUIPriority="99" w:defSemiHidden="0" w:defUnhideWhenUsed="0" w:defQFormat="0" w:count="371">
+  <w:latentStyles w:defLockedState="0" w:defUIPriority="99" w:defSemiHidden="0" w:defUnhideWhenUsed="0" w:defQFormat="0" w:count="376">
     <w:lsdException w:name="Normal" w:uiPriority="0" w:qFormat="1"/>
     <w:lsdException w:name="heading 1" w:uiPriority="9" w:qFormat="1"/>
     <w:lsdException w:name="heading 2" w:semiHidden="1" w:uiPriority="9" w:unhideWhenUsed="1" w:qFormat="1"/>
@@ -1425,7 +2180,6 @@
     <w:lsdException w:name="HTML Sample" w:semiHidden="1" w:unhideWhenUsed="1"/>
     <w:lsdException w:name="HTML Typewriter" w:semiHidden="1" w:unhideWhenUsed="1"/>
     <w:lsdException w:name="HTML Variable" w:semiHidden="1" w:unhideWhenUsed="1"/>
-    <w:lsdException w:name="Normal Table" w:semiHidden="1" w:unhideWhenUsed="1"/>
     <w:lsdException w:name="annotation subject" w:semiHidden="1" w:unhideWhenUsed="1"/>
     <w:lsdException w:name="No List" w:semiHidden="1" w:unhideWhenUsed="1"/>
     <w:lsdException w:name="Outline List 1" w:semiHidden="1" w:unhideWhenUsed="1"/>
@@ -1468,11 +2222,8 @@
     <w:lsdException w:name="Table Contemporary" w:semiHidden="1" w:unhideWhenUsed="1"/>
     <w:lsdException w:name="Table Elegant" w:semiHidden="1" w:unhideWhenUsed="1"/>
     <w:lsdException w:name="Table Professional" w:semiHidden="1" w:unhideWhenUsed="1"/>
-    <w:lsdException w:name="Table Subtle 1" w:semiHidden="1" w:unhideWhenUsed="1"/>
     <w:lsdException w:name="Table Subtle 2" w:semiHidden="1" w:unhideWhenUsed="1"/>
     <w:lsdException w:name="Table Web 1" w:semiHidden="1" w:unhideWhenUsed="1"/>
-    <w:lsdException w:name="Table Web 2" w:semiHidden="1" w:unhideWhenUsed="1"/>
-    <w:lsdException w:name="Table Web 3" w:semiHidden="1" w:unhideWhenUsed="1"/>
     <w:lsdException w:name="Balloon Text" w:semiHidden="1" w:unhideWhenUsed="1"/>
     <w:lsdException w:name="Table Grid" w:uiPriority="39"/>
     <w:lsdException w:name="Table Theme" w:semiHidden="1" w:unhideWhenUsed="1"/>
@@ -1691,18 +2442,23 @@
     <w:lsdException w:name="List Table 5 Dark Accent 6" w:uiPriority="50"/>
     <w:lsdException w:name="List Table 6 Colorful Accent 6" w:uiPriority="51"/>
     <w:lsdException w:name="List Table 7 Colorful Accent 6" w:uiPriority="52"/>
+    <w:lsdException w:name="Mention" w:semiHidden="1" w:unhideWhenUsed="1"/>
+    <w:lsdException w:name="Smart Hyperlink" w:semiHidden="1" w:unhideWhenUsed="1"/>
+    <w:lsdException w:name="Hashtag" w:semiHidden="1" w:unhideWhenUsed="1"/>
+    <w:lsdException w:name="Unresolved Mention" w:semiHidden="1" w:unhideWhenUsed="1"/>
+    <w:lsdException w:name="Smart Link" w:semiHidden="1" w:unhideWhenUsed="1"/>
   </w:latentStyles>
   <w:style w:type="paragraph" w:default="1" w:styleId="Normal">
     <w:name w:val="Normal"/>
     <w:qFormat/>
   </w:style>
-  <w:style w:type="character" w:default="1" w:styleId="Fuentedeprrafopredeter">
+  <w:style w:type="character" w:default="1" w:styleId="DefaultParagraphFont">
     <w:name w:val="Default Paragraph Font"/>
     <w:uiPriority w:val="1"/>
     <w:semiHidden/>
     <w:unhideWhenUsed/>
   </w:style>
-  <w:style w:type="table" w:default="1" w:styleId="Tablanormal">
+  <w:style w:type="table" w:default="1" w:styleId="TableNormal">
     <w:name w:val="Normal Table"/>
     <w:uiPriority w:val="99"/>
     <w:semiHidden/>
@@ -1717,15 +2473,15 @@
       </w:tblCellMar>
     </w:tblPr>
   </w:style>
-  <w:style w:type="numbering" w:default="1" w:styleId="Sinlista">
+  <w:style w:type="numbering" w:default="1" w:styleId="NoList">
     <w:name w:val="No List"/>
     <w:uiPriority w:val="99"/>
     <w:semiHidden/>
     <w:unhideWhenUsed/>
   </w:style>
-  <w:style w:type="character" w:styleId="Hipervnculo">
+  <w:style w:type="character" w:styleId="Hyperlink">
     <w:name w:val="Hyperlink"/>
-    <w:basedOn w:val="Fuentedeprrafopredeter"/>
+    <w:basedOn w:val="DefaultParagraphFont"/>
     <w:uiPriority w:val="99"/>
     <w:unhideWhenUsed/>
     <w:rsid w:val="002A2E17"/>
@@ -1734,7 +2490,7 @@
       <w:u w:val="single"/>
     </w:rPr>
   </w:style>
-  <w:style w:type="paragraph" w:styleId="Prrafodelista">
+  <w:style w:type="paragraph" w:styleId="ListParagraph">
     <w:name w:val="List Paragraph"/>
     <w:basedOn w:val="Normal"/>
     <w:uiPriority w:val="34"/>
@@ -1744,6 +2500,18 @@
       <w:ind w:left="720"/>
       <w:contextualSpacing/>
     </w:pPr>
+  </w:style>
+  <w:style w:type="character" w:styleId="UnresolvedMention">
+    <w:name w:val="Unresolved Mention"/>
+    <w:basedOn w:val="DefaultParagraphFont"/>
+    <w:uiPriority w:val="99"/>
+    <w:semiHidden/>
+    <w:unhideWhenUsed/>
+    <w:rsid w:val="00095594"/>
+    <w:rPr>
+      <w:color w:val="605E5C"/>
+      <w:shd w:val="clear" w:color="auto" w:fill="E1DFDD"/>
+    </w:rPr>
   </w:style>
 </w:styles>
 </file>

</xml_diff>